<commit_message>
Redesigned Base rotation & second link roration dears for different 3D-printer
</commit_message>
<xml_diff>
--- a/Electronic/Компаненты_Электроника.docx
+++ b/Electronic/Компаненты_Электроника.docx
@@ -28,6 +28,43 @@
         </w:rPr>
         <w:t>Двигатели (5 шт.)</w:t>
       </w:r>
+      <w:r>
+        <w:rPr>
+          <w:rFonts w:ascii="Times New Roman" w:hAnsi="Times New Roman" w:cs="Times New Roman"/>
+          <w:b/>
+          <w:bCs/>
+          <w:sz w:val="28"/>
+          <w:szCs w:val="28"/>
+          <w:lang w:val="en-US"/>
+        </w:rPr>
+        <w:t xml:space="preserve"> </w:t>
+      </w:r>
+      <w:r>
+        <w:rPr>
+          <w:rFonts w:ascii="Times New Roman" w:hAnsi="Times New Roman" w:cs="Times New Roman"/>
+          <w:sz w:val="28"/>
+          <w:szCs w:val="28"/>
+          <w:lang w:val="en-US"/>
+        </w:rPr>
+        <w:t>(</w:t>
+      </w:r>
+      <w:r>
+        <w:rPr>
+          <w:rFonts w:ascii="Times New Roman" w:hAnsi="Times New Roman" w:cs="Times New Roman"/>
+          <w:sz w:val="28"/>
+          <w:szCs w:val="28"/>
+        </w:rPr>
+        <w:t>на кафедре</w:t>
+      </w:r>
+      <w:r>
+        <w:rPr>
+          <w:rFonts w:ascii="Times New Roman" w:hAnsi="Times New Roman" w:cs="Times New Roman"/>
+          <w:sz w:val="28"/>
+          <w:szCs w:val="28"/>
+          <w:lang w:val="en-US"/>
+        </w:rPr>
+        <w:t>)</w:t>
+      </w:r>
     </w:p>
     <w:p>
       <w:pPr>
@@ -343,6 +380,36 @@
     </w:p>
     <w:p>
       <w:pPr>
+        <w:spacing w:line="360" w:lineRule="auto"/>
+        <w:ind w:left="360"/>
+        <w:rPr>
+          <w:rFonts w:ascii="Times New Roman" w:hAnsi="Times New Roman" w:cs="Times New Roman"/>
+          <w:sz w:val="28"/>
+          <w:szCs w:val="28"/>
+        </w:rPr>
+      </w:pPr>
+      <w:hyperlink r:id="rId10" w:history="1">
+        <w:r>
+          <w:rPr>
+            <w:rStyle w:val="ac"/>
+            <w:rFonts w:ascii="Times New Roman" w:hAnsi="Times New Roman" w:cs="Times New Roman"/>
+            <w:sz w:val="28"/>
+            <w:szCs w:val="28"/>
+          </w:rPr>
+          <w:t>https://www.ozon.ru/product/ponizhayushchiy-dc-dc-preobrazovatel-napryazheniya-lm2596s-2sht-1420459707/</w:t>
+        </w:r>
+      </w:hyperlink>
+      <w:r>
+        <w:rPr>
+          <w:rFonts w:ascii="Times New Roman" w:hAnsi="Times New Roman" w:cs="Times New Roman"/>
+          <w:sz w:val="28"/>
+          <w:szCs w:val="28"/>
+        </w:rPr>
+        <w:t xml:space="preserve"> </w:t>
+      </w:r>
+    </w:p>
+    <w:p>
+      <w:pPr>
         <w:pStyle w:val="a7"/>
         <w:numPr>
           <w:ilvl w:val="0"/>
@@ -451,6 +518,54 @@
     </w:p>
     <w:p>
       <w:pPr>
+        <w:spacing w:line="360" w:lineRule="auto"/>
+        <w:ind w:left="360"/>
+        <w:rPr>
+          <w:rFonts w:ascii="Times New Roman" w:hAnsi="Times New Roman" w:cs="Times New Roman"/>
+          <w:sz w:val="28"/>
+          <w:szCs w:val="28"/>
+          <w:lang w:val="en-US"/>
+        </w:rPr>
+      </w:pPr>
+    </w:p>
+    <w:p>
+      <w:pPr>
+        <w:spacing w:line="360" w:lineRule="auto"/>
+        <w:ind w:left="360"/>
+        <w:rPr>
+          <w:rFonts w:ascii="Times New Roman" w:hAnsi="Times New Roman" w:cs="Times New Roman"/>
+          <w:sz w:val="28"/>
+          <w:szCs w:val="28"/>
+          <w:lang w:val="en-US"/>
+        </w:rPr>
+      </w:pPr>
+    </w:p>
+    <w:p>
+      <w:pPr>
+        <w:spacing w:line="360" w:lineRule="auto"/>
+        <w:ind w:left="360"/>
+        <w:rPr>
+          <w:rFonts w:ascii="Times New Roman" w:hAnsi="Times New Roman" w:cs="Times New Roman"/>
+          <w:sz w:val="28"/>
+          <w:szCs w:val="28"/>
+          <w:lang w:val="en-US"/>
+        </w:rPr>
+      </w:pPr>
+    </w:p>
+    <w:p>
+      <w:pPr>
+        <w:spacing w:line="360" w:lineRule="auto"/>
+        <w:ind w:left="360"/>
+        <w:rPr>
+          <w:rFonts w:ascii="Times New Roman" w:hAnsi="Times New Roman" w:cs="Times New Roman"/>
+          <w:sz w:val="28"/>
+          <w:szCs w:val="28"/>
+          <w:lang w:val="en-US"/>
+        </w:rPr>
+      </w:pPr>
+    </w:p>
+    <w:p>
+      <w:pPr>
         <w:pStyle w:val="a7"/>
         <w:numPr>
           <w:ilvl w:val="0"/>
@@ -473,7 +588,8 @@
           <w:sz w:val="28"/>
           <w:szCs w:val="28"/>
         </w:rPr>
-        <w:t xml:space="preserve">Мультиплексоры </w:t>
+        <w:lastRenderedPageBreak/>
+        <w:t xml:space="preserve">Мультиплексор </w:t>
       </w:r>
       <w:r>
         <w:rPr>
@@ -484,7 +600,18 @@
           <w:szCs w:val="28"/>
           <w:lang w:val="en-US"/>
         </w:rPr>
-        <w:t>I2C (~1</w:t>
+        <w:t>I2C</w:t>
+      </w:r>
+      <w:r>
+        <w:rPr>
+          <w:rFonts w:ascii="Times New Roman" w:hAnsi="Times New Roman" w:cs="Times New Roman"/>
+          <w:b/>
+          <w:bCs/>
+          <w:sz w:val="28"/>
+          <w:szCs w:val="28"/>
+          <w:lang w:val="en-US"/>
+        </w:rPr>
+        <w:t xml:space="preserve"> (2 </w:t>
       </w:r>
       <w:r>
         <w:rPr>
@@ -518,15 +645,477 @@
           <w:szCs w:val="28"/>
         </w:rPr>
       </w:pPr>
-      <w:hyperlink r:id="rId10" w:history="1">
-        <w:r>
-          <w:rPr>
-            <w:rStyle w:val="ac"/>
-            <w:rFonts w:ascii="Times New Roman" w:hAnsi="Times New Roman" w:cs="Times New Roman"/>
-            <w:sz w:val="28"/>
-            <w:szCs w:val="28"/>
-          </w:rPr>
-          <w:t>https://www.ozon.ru/product/modul-i2c-multipleksora-cjmcu-9548-na-baze-tca9548a-pca9548a-8-kanalov-1206445368/</w:t>
+      <w:hyperlink r:id="rId11" w:history="1">
+        <w:r>
+          <w:rPr>
+            <w:rStyle w:val="ac"/>
+            <w:rFonts w:ascii="Times New Roman" w:hAnsi="Times New Roman" w:cs="Times New Roman"/>
+            <w:sz w:val="28"/>
+            <w:szCs w:val="28"/>
+            <w:lang w:val="en-US"/>
+          </w:rPr>
+          <w:t>https</w:t>
+        </w:r>
+        <w:r>
+          <w:rPr>
+            <w:rStyle w:val="ac"/>
+            <w:rFonts w:ascii="Times New Roman" w:hAnsi="Times New Roman" w:cs="Times New Roman"/>
+            <w:sz w:val="28"/>
+            <w:szCs w:val="28"/>
+          </w:rPr>
+          <w:t>://</w:t>
+        </w:r>
+        <w:r>
+          <w:rPr>
+            <w:rStyle w:val="ac"/>
+            <w:rFonts w:ascii="Times New Roman" w:hAnsi="Times New Roman" w:cs="Times New Roman"/>
+            <w:sz w:val="28"/>
+            <w:szCs w:val="28"/>
+            <w:lang w:val="en-US"/>
+          </w:rPr>
+          <w:t>www</w:t>
+        </w:r>
+        <w:r>
+          <w:rPr>
+            <w:rStyle w:val="ac"/>
+            <w:rFonts w:ascii="Times New Roman" w:hAnsi="Times New Roman" w:cs="Times New Roman"/>
+            <w:sz w:val="28"/>
+            <w:szCs w:val="28"/>
+          </w:rPr>
+          <w:t>.</w:t>
+        </w:r>
+        <w:proofErr w:type="spellStart"/>
+        <w:r>
+          <w:rPr>
+            <w:rStyle w:val="ac"/>
+            <w:rFonts w:ascii="Times New Roman" w:hAnsi="Times New Roman" w:cs="Times New Roman"/>
+            <w:sz w:val="28"/>
+            <w:szCs w:val="28"/>
+            <w:lang w:val="en-US"/>
+          </w:rPr>
+          <w:t>ozon</w:t>
+        </w:r>
+        <w:proofErr w:type="spellEnd"/>
+        <w:r>
+          <w:rPr>
+            <w:rStyle w:val="ac"/>
+            <w:rFonts w:ascii="Times New Roman" w:hAnsi="Times New Roman" w:cs="Times New Roman"/>
+            <w:sz w:val="28"/>
+            <w:szCs w:val="28"/>
+          </w:rPr>
+          <w:t>.</w:t>
+        </w:r>
+        <w:proofErr w:type="spellStart"/>
+        <w:r>
+          <w:rPr>
+            <w:rStyle w:val="ac"/>
+            <w:rFonts w:ascii="Times New Roman" w:hAnsi="Times New Roman" w:cs="Times New Roman"/>
+            <w:sz w:val="28"/>
+            <w:szCs w:val="28"/>
+            <w:lang w:val="en-US"/>
+          </w:rPr>
+          <w:t>ru</w:t>
+        </w:r>
+        <w:proofErr w:type="spellEnd"/>
+        <w:r>
+          <w:rPr>
+            <w:rStyle w:val="ac"/>
+            <w:rFonts w:ascii="Times New Roman" w:hAnsi="Times New Roman" w:cs="Times New Roman"/>
+            <w:sz w:val="28"/>
+            <w:szCs w:val="28"/>
+          </w:rPr>
+          <w:t>/</w:t>
+        </w:r>
+        <w:r>
+          <w:rPr>
+            <w:rStyle w:val="ac"/>
+            <w:rFonts w:ascii="Times New Roman" w:hAnsi="Times New Roman" w:cs="Times New Roman"/>
+            <w:sz w:val="28"/>
+            <w:szCs w:val="28"/>
+            <w:lang w:val="en-US"/>
+          </w:rPr>
+          <w:t>product</w:t>
+        </w:r>
+        <w:r>
+          <w:rPr>
+            <w:rStyle w:val="ac"/>
+            <w:rFonts w:ascii="Times New Roman" w:hAnsi="Times New Roman" w:cs="Times New Roman"/>
+            <w:sz w:val="28"/>
+            <w:szCs w:val="28"/>
+          </w:rPr>
+          <w:t>/</w:t>
+        </w:r>
+        <w:proofErr w:type="spellStart"/>
+        <w:r>
+          <w:rPr>
+            <w:rStyle w:val="ac"/>
+            <w:rFonts w:ascii="Times New Roman" w:hAnsi="Times New Roman" w:cs="Times New Roman"/>
+            <w:sz w:val="28"/>
+            <w:szCs w:val="28"/>
+            <w:lang w:val="en-US"/>
+          </w:rPr>
+          <w:t>nabor</w:t>
+        </w:r>
+        <w:proofErr w:type="spellEnd"/>
+        <w:r>
+          <w:rPr>
+            <w:rStyle w:val="ac"/>
+            <w:rFonts w:ascii="Times New Roman" w:hAnsi="Times New Roman" w:cs="Times New Roman"/>
+            <w:sz w:val="28"/>
+            <w:szCs w:val="28"/>
+          </w:rPr>
+          <w:t>-</w:t>
+        </w:r>
+        <w:proofErr w:type="spellStart"/>
+        <w:r>
+          <w:rPr>
+            <w:rStyle w:val="ac"/>
+            <w:rFonts w:ascii="Times New Roman" w:hAnsi="Times New Roman" w:cs="Times New Roman"/>
+            <w:sz w:val="28"/>
+            <w:szCs w:val="28"/>
+            <w:lang w:val="en-US"/>
+          </w:rPr>
+          <w:t>moduley</w:t>
+        </w:r>
+        <w:proofErr w:type="spellEnd"/>
+        <w:r>
+          <w:rPr>
+            <w:rStyle w:val="ac"/>
+            <w:rFonts w:ascii="Times New Roman" w:hAnsi="Times New Roman" w:cs="Times New Roman"/>
+            <w:sz w:val="28"/>
+            <w:szCs w:val="28"/>
+          </w:rPr>
+          <w:t>-</w:t>
+        </w:r>
+        <w:proofErr w:type="spellStart"/>
+        <w:r>
+          <w:rPr>
+            <w:rStyle w:val="ac"/>
+            <w:rFonts w:ascii="Times New Roman" w:hAnsi="Times New Roman" w:cs="Times New Roman"/>
+            <w:sz w:val="28"/>
+            <w:szCs w:val="28"/>
+            <w:lang w:val="en-US"/>
+          </w:rPr>
+          <w:t>rasshiriteley</w:t>
+        </w:r>
+        <w:proofErr w:type="spellEnd"/>
+        <w:r>
+          <w:rPr>
+            <w:rStyle w:val="ac"/>
+            <w:rFonts w:ascii="Times New Roman" w:hAnsi="Times New Roman" w:cs="Times New Roman"/>
+            <w:sz w:val="28"/>
+            <w:szCs w:val="28"/>
+          </w:rPr>
+          <w:t>-</w:t>
+        </w:r>
+        <w:proofErr w:type="spellStart"/>
+        <w:r>
+          <w:rPr>
+            <w:rStyle w:val="ac"/>
+            <w:rFonts w:ascii="Times New Roman" w:hAnsi="Times New Roman" w:cs="Times New Roman"/>
+            <w:sz w:val="28"/>
+            <w:szCs w:val="28"/>
+            <w:lang w:val="en-US"/>
+          </w:rPr>
+          <w:t>i</w:t>
+        </w:r>
+        <w:proofErr w:type="spellEnd"/>
+        <w:r>
+          <w:rPr>
+            <w:rStyle w:val="ac"/>
+            <w:rFonts w:ascii="Times New Roman" w:hAnsi="Times New Roman" w:cs="Times New Roman"/>
+            <w:sz w:val="28"/>
+            <w:szCs w:val="28"/>
+          </w:rPr>
+          <w:t>2</w:t>
+        </w:r>
+        <w:r>
+          <w:rPr>
+            <w:rStyle w:val="ac"/>
+            <w:rFonts w:ascii="Times New Roman" w:hAnsi="Times New Roman" w:cs="Times New Roman"/>
+            <w:sz w:val="28"/>
+            <w:szCs w:val="28"/>
+            <w:lang w:val="en-US"/>
+          </w:rPr>
+          <w:t>c</w:t>
+        </w:r>
+        <w:r>
+          <w:rPr>
+            <w:rStyle w:val="ac"/>
+            <w:rFonts w:ascii="Times New Roman" w:hAnsi="Times New Roman" w:cs="Times New Roman"/>
+            <w:sz w:val="28"/>
+            <w:szCs w:val="28"/>
+          </w:rPr>
+          <w:t>-</w:t>
+        </w:r>
+        <w:proofErr w:type="spellStart"/>
+        <w:r>
+          <w:rPr>
+            <w:rStyle w:val="ac"/>
+            <w:rFonts w:ascii="Times New Roman" w:hAnsi="Times New Roman" w:cs="Times New Roman"/>
+            <w:sz w:val="28"/>
+            <w:szCs w:val="28"/>
+            <w:lang w:val="en-US"/>
+          </w:rPr>
+          <w:t>tca</w:t>
+        </w:r>
+        <w:proofErr w:type="spellEnd"/>
+        <w:r>
+          <w:rPr>
+            <w:rStyle w:val="ac"/>
+            <w:rFonts w:ascii="Times New Roman" w:hAnsi="Times New Roman" w:cs="Times New Roman"/>
+            <w:sz w:val="28"/>
+            <w:szCs w:val="28"/>
+          </w:rPr>
+          <w:t>9548</w:t>
+        </w:r>
+        <w:r>
+          <w:rPr>
+            <w:rStyle w:val="ac"/>
+            <w:rFonts w:ascii="Times New Roman" w:hAnsi="Times New Roman" w:cs="Times New Roman"/>
+            <w:sz w:val="28"/>
+            <w:szCs w:val="28"/>
+            <w:lang w:val="en-US"/>
+          </w:rPr>
+          <w:t>a</w:t>
+        </w:r>
+        <w:r>
+          <w:rPr>
+            <w:rStyle w:val="ac"/>
+            <w:rFonts w:ascii="Times New Roman" w:hAnsi="Times New Roman" w:cs="Times New Roman"/>
+            <w:sz w:val="28"/>
+            <w:szCs w:val="28"/>
+          </w:rPr>
+          <w:t>-3-</w:t>
+        </w:r>
+        <w:proofErr w:type="spellStart"/>
+        <w:r>
+          <w:rPr>
+            <w:rStyle w:val="ac"/>
+            <w:rFonts w:ascii="Times New Roman" w:hAnsi="Times New Roman" w:cs="Times New Roman"/>
+            <w:sz w:val="28"/>
+            <w:szCs w:val="28"/>
+            <w:lang w:val="en-US"/>
+          </w:rPr>
+          <w:t>sht</w:t>
+        </w:r>
+        <w:proofErr w:type="spellEnd"/>
+        <w:r>
+          <w:rPr>
+            <w:rStyle w:val="ac"/>
+            <w:rFonts w:ascii="Times New Roman" w:hAnsi="Times New Roman" w:cs="Times New Roman"/>
+            <w:sz w:val="28"/>
+            <w:szCs w:val="28"/>
+          </w:rPr>
+          <w:t>-1832949767/?</w:t>
+        </w:r>
+        <w:r>
+          <w:rPr>
+            <w:rStyle w:val="ac"/>
+            <w:rFonts w:ascii="Times New Roman" w:hAnsi="Times New Roman" w:cs="Times New Roman"/>
+            <w:sz w:val="28"/>
+            <w:szCs w:val="28"/>
+            <w:lang w:val="en-US"/>
+          </w:rPr>
+          <w:t>at</w:t>
+        </w:r>
+        <w:r>
+          <w:rPr>
+            <w:rStyle w:val="ac"/>
+            <w:rFonts w:ascii="Times New Roman" w:hAnsi="Times New Roman" w:cs="Times New Roman"/>
+            <w:sz w:val="28"/>
+            <w:szCs w:val="28"/>
+          </w:rPr>
+          <w:t>=</w:t>
+        </w:r>
+        <w:r>
+          <w:rPr>
+            <w:rStyle w:val="ac"/>
+            <w:rFonts w:ascii="Times New Roman" w:hAnsi="Times New Roman" w:cs="Times New Roman"/>
+            <w:sz w:val="28"/>
+            <w:szCs w:val="28"/>
+            <w:lang w:val="en-US"/>
+          </w:rPr>
+          <w:t>r</w:t>
+        </w:r>
+        <w:r>
+          <w:rPr>
+            <w:rStyle w:val="ac"/>
+            <w:rFonts w:ascii="Times New Roman" w:hAnsi="Times New Roman" w:cs="Times New Roman"/>
+            <w:sz w:val="28"/>
+            <w:szCs w:val="28"/>
+          </w:rPr>
+          <w:t>2</w:t>
+        </w:r>
+        <w:r>
+          <w:rPr>
+            <w:rStyle w:val="ac"/>
+            <w:rFonts w:ascii="Times New Roman" w:hAnsi="Times New Roman" w:cs="Times New Roman"/>
+            <w:sz w:val="28"/>
+            <w:szCs w:val="28"/>
+            <w:lang w:val="en-US"/>
+          </w:rPr>
+          <w:t>t</w:t>
+        </w:r>
+        <w:r>
+          <w:rPr>
+            <w:rStyle w:val="ac"/>
+            <w:rFonts w:ascii="Times New Roman" w:hAnsi="Times New Roman" w:cs="Times New Roman"/>
+            <w:sz w:val="28"/>
+            <w:szCs w:val="28"/>
+          </w:rPr>
+          <w:t>4</w:t>
+        </w:r>
+        <w:proofErr w:type="spellStart"/>
+        <w:r>
+          <w:rPr>
+            <w:rStyle w:val="ac"/>
+            <w:rFonts w:ascii="Times New Roman" w:hAnsi="Times New Roman" w:cs="Times New Roman"/>
+            <w:sz w:val="28"/>
+            <w:szCs w:val="28"/>
+            <w:lang w:val="en-US"/>
+          </w:rPr>
+          <w:t>OvpK</w:t>
+        </w:r>
+        <w:proofErr w:type="spellEnd"/>
+        <w:r>
+          <w:rPr>
+            <w:rStyle w:val="ac"/>
+            <w:rFonts w:ascii="Times New Roman" w:hAnsi="Times New Roman" w:cs="Times New Roman"/>
+            <w:sz w:val="28"/>
+            <w:szCs w:val="28"/>
+          </w:rPr>
+          <w:t>0</w:t>
+        </w:r>
+        <w:proofErr w:type="spellStart"/>
+        <w:r>
+          <w:rPr>
+            <w:rStyle w:val="ac"/>
+            <w:rFonts w:ascii="Times New Roman" w:hAnsi="Times New Roman" w:cs="Times New Roman"/>
+            <w:sz w:val="28"/>
+            <w:szCs w:val="28"/>
+            <w:lang w:val="en-US"/>
+          </w:rPr>
+          <w:t>hQrzwOQSgrnngQsm</w:t>
+        </w:r>
+        <w:proofErr w:type="spellEnd"/>
+        <w:r>
+          <w:rPr>
+            <w:rStyle w:val="ac"/>
+            <w:rFonts w:ascii="Times New Roman" w:hAnsi="Times New Roman" w:cs="Times New Roman"/>
+            <w:sz w:val="28"/>
+            <w:szCs w:val="28"/>
+          </w:rPr>
+          <w:t>7</w:t>
+        </w:r>
+        <w:proofErr w:type="spellStart"/>
+        <w:r>
+          <w:rPr>
+            <w:rStyle w:val="ac"/>
+            <w:rFonts w:ascii="Times New Roman" w:hAnsi="Times New Roman" w:cs="Times New Roman"/>
+            <w:sz w:val="28"/>
+            <w:szCs w:val="28"/>
+            <w:lang w:val="en-US"/>
+          </w:rPr>
+          <w:t>KyKQu</w:t>
+        </w:r>
+        <w:proofErr w:type="spellEnd"/>
+        <w:r>
+          <w:rPr>
+            <w:rStyle w:val="ac"/>
+            <w:rFonts w:ascii="Times New Roman" w:hAnsi="Times New Roman" w:cs="Times New Roman"/>
+            <w:sz w:val="28"/>
+            <w:szCs w:val="28"/>
+          </w:rPr>
+          <w:t>37</w:t>
+        </w:r>
+        <w:r>
+          <w:rPr>
+            <w:rStyle w:val="ac"/>
+            <w:rFonts w:ascii="Times New Roman" w:hAnsi="Times New Roman" w:cs="Times New Roman"/>
+            <w:sz w:val="28"/>
+            <w:szCs w:val="28"/>
+            <w:lang w:val="en-US"/>
+          </w:rPr>
+          <w:t>nr</w:t>
+        </w:r>
+        <w:r>
+          <w:rPr>
+            <w:rStyle w:val="ac"/>
+            <w:rFonts w:ascii="Times New Roman" w:hAnsi="Times New Roman" w:cs="Times New Roman"/>
+            <w:sz w:val="28"/>
+            <w:szCs w:val="28"/>
+          </w:rPr>
+          <w:t>4</w:t>
+        </w:r>
+        <w:proofErr w:type="spellStart"/>
+        <w:r>
+          <w:rPr>
+            <w:rStyle w:val="ac"/>
+            <w:rFonts w:ascii="Times New Roman" w:hAnsi="Times New Roman" w:cs="Times New Roman"/>
+            <w:sz w:val="28"/>
+            <w:szCs w:val="28"/>
+            <w:lang w:val="en-US"/>
+          </w:rPr>
+          <w:t>zfpOpzgw</w:t>
+        </w:r>
+        <w:proofErr w:type="spellEnd"/>
+        <w:r>
+          <w:rPr>
+            <w:rStyle w:val="ac"/>
+            <w:rFonts w:ascii="Times New Roman" w:hAnsi="Times New Roman" w:cs="Times New Roman"/>
+            <w:sz w:val="28"/>
+            <w:szCs w:val="28"/>
+          </w:rPr>
+          <w:t>&amp;</w:t>
+        </w:r>
+        <w:r>
+          <w:rPr>
+            <w:rStyle w:val="ac"/>
+            <w:rFonts w:ascii="Times New Roman" w:hAnsi="Times New Roman" w:cs="Times New Roman"/>
+            <w:sz w:val="28"/>
+            <w:szCs w:val="28"/>
+            <w:lang w:val="en-US"/>
+          </w:rPr>
+          <w:t>keywords</w:t>
+        </w:r>
+        <w:r>
+          <w:rPr>
+            <w:rStyle w:val="ac"/>
+            <w:rFonts w:ascii="Times New Roman" w:hAnsi="Times New Roman" w:cs="Times New Roman"/>
+            <w:sz w:val="28"/>
+            <w:szCs w:val="28"/>
+          </w:rPr>
+          <w:t>=</w:t>
+        </w:r>
+        <w:r>
+          <w:rPr>
+            <w:rStyle w:val="ac"/>
+            <w:rFonts w:ascii="Times New Roman" w:hAnsi="Times New Roman" w:cs="Times New Roman"/>
+            <w:sz w:val="28"/>
+            <w:szCs w:val="28"/>
+            <w:lang w:val="en-US"/>
+          </w:rPr>
+          <w:t>TCA</w:t>
+        </w:r>
+        <w:r>
+          <w:rPr>
+            <w:rStyle w:val="ac"/>
+            <w:rFonts w:ascii="Times New Roman" w:hAnsi="Times New Roman" w:cs="Times New Roman"/>
+            <w:sz w:val="28"/>
+            <w:szCs w:val="28"/>
+          </w:rPr>
+          <w:t>9548</w:t>
+        </w:r>
+        <w:r>
+          <w:rPr>
+            <w:rStyle w:val="ac"/>
+            <w:rFonts w:ascii="Times New Roman" w:hAnsi="Times New Roman" w:cs="Times New Roman"/>
+            <w:sz w:val="28"/>
+            <w:szCs w:val="28"/>
+            <w:lang w:val="en-US"/>
+          </w:rPr>
+          <w:t>A</w:t>
         </w:r>
       </w:hyperlink>
       <w:r>
@@ -562,7 +1151,1006 @@
           <w:sz w:val="28"/>
           <w:szCs w:val="28"/>
         </w:rPr>
-        <w:t>Кнопка аварийного выкл. (1 шт.)</w:t>
+        <w:t>Программатор (1 шт.)</w:t>
+      </w:r>
+    </w:p>
+    <w:p>
+      <w:pPr>
+        <w:spacing w:line="360" w:lineRule="auto"/>
+        <w:ind w:left="360"/>
+        <w:rPr>
+          <w:rFonts w:ascii="Times New Roman" w:hAnsi="Times New Roman" w:cs="Times New Roman"/>
+          <w:sz w:val="28"/>
+          <w:szCs w:val="28"/>
+        </w:rPr>
+      </w:pPr>
+      <w:hyperlink r:id="rId12" w:history="1">
+        <w:r>
+          <w:rPr>
+            <w:rStyle w:val="ac"/>
+            <w:rFonts w:ascii="Times New Roman" w:hAnsi="Times New Roman" w:cs="Times New Roman"/>
+            <w:sz w:val="28"/>
+            <w:szCs w:val="28"/>
+            <w:lang w:val="en-US"/>
+          </w:rPr>
+          <w:t>https</w:t>
+        </w:r>
+        <w:r>
+          <w:rPr>
+            <w:rStyle w:val="ac"/>
+            <w:rFonts w:ascii="Times New Roman" w:hAnsi="Times New Roman" w:cs="Times New Roman"/>
+            <w:sz w:val="28"/>
+            <w:szCs w:val="28"/>
+          </w:rPr>
+          <w:t>://</w:t>
+        </w:r>
+        <w:r>
+          <w:rPr>
+            <w:rStyle w:val="ac"/>
+            <w:rFonts w:ascii="Times New Roman" w:hAnsi="Times New Roman" w:cs="Times New Roman"/>
+            <w:sz w:val="28"/>
+            <w:szCs w:val="28"/>
+            <w:lang w:val="en-US"/>
+          </w:rPr>
+          <w:t>www</w:t>
+        </w:r>
+        <w:r>
+          <w:rPr>
+            <w:rStyle w:val="ac"/>
+            <w:rFonts w:ascii="Times New Roman" w:hAnsi="Times New Roman" w:cs="Times New Roman"/>
+            <w:sz w:val="28"/>
+            <w:szCs w:val="28"/>
+          </w:rPr>
+          <w:t>.</w:t>
+        </w:r>
+        <w:proofErr w:type="spellStart"/>
+        <w:r>
+          <w:rPr>
+            <w:rStyle w:val="ac"/>
+            <w:rFonts w:ascii="Times New Roman" w:hAnsi="Times New Roman" w:cs="Times New Roman"/>
+            <w:sz w:val="28"/>
+            <w:szCs w:val="28"/>
+            <w:lang w:val="en-US"/>
+          </w:rPr>
+          <w:t>ozon</w:t>
+        </w:r>
+        <w:proofErr w:type="spellEnd"/>
+        <w:r>
+          <w:rPr>
+            <w:rStyle w:val="ac"/>
+            <w:rFonts w:ascii="Times New Roman" w:hAnsi="Times New Roman" w:cs="Times New Roman"/>
+            <w:sz w:val="28"/>
+            <w:szCs w:val="28"/>
+          </w:rPr>
+          <w:t>.</w:t>
+        </w:r>
+        <w:proofErr w:type="spellStart"/>
+        <w:r>
+          <w:rPr>
+            <w:rStyle w:val="ac"/>
+            <w:rFonts w:ascii="Times New Roman" w:hAnsi="Times New Roman" w:cs="Times New Roman"/>
+            <w:sz w:val="28"/>
+            <w:szCs w:val="28"/>
+            <w:lang w:val="en-US"/>
+          </w:rPr>
+          <w:t>ru</w:t>
+        </w:r>
+        <w:proofErr w:type="spellEnd"/>
+        <w:r>
+          <w:rPr>
+            <w:rStyle w:val="ac"/>
+            <w:rFonts w:ascii="Times New Roman" w:hAnsi="Times New Roman" w:cs="Times New Roman"/>
+            <w:sz w:val="28"/>
+            <w:szCs w:val="28"/>
+          </w:rPr>
+          <w:t>/</w:t>
+        </w:r>
+        <w:r>
+          <w:rPr>
+            <w:rStyle w:val="ac"/>
+            <w:rFonts w:ascii="Times New Roman" w:hAnsi="Times New Roman" w:cs="Times New Roman"/>
+            <w:sz w:val="28"/>
+            <w:szCs w:val="28"/>
+            <w:lang w:val="en-US"/>
+          </w:rPr>
+          <w:t>product</w:t>
+        </w:r>
+        <w:r>
+          <w:rPr>
+            <w:rStyle w:val="ac"/>
+            <w:rFonts w:ascii="Times New Roman" w:hAnsi="Times New Roman" w:cs="Times New Roman"/>
+            <w:sz w:val="28"/>
+            <w:szCs w:val="28"/>
+          </w:rPr>
+          <w:t>/</w:t>
+        </w:r>
+        <w:proofErr w:type="spellStart"/>
+        <w:r>
+          <w:rPr>
+            <w:rStyle w:val="ac"/>
+            <w:rFonts w:ascii="Times New Roman" w:hAnsi="Times New Roman" w:cs="Times New Roman"/>
+            <w:sz w:val="28"/>
+            <w:szCs w:val="28"/>
+            <w:lang w:val="en-US"/>
+          </w:rPr>
+          <w:t>programmator</w:t>
+        </w:r>
+        <w:proofErr w:type="spellEnd"/>
+        <w:r>
+          <w:rPr>
+            <w:rStyle w:val="ac"/>
+            <w:rFonts w:ascii="Times New Roman" w:hAnsi="Times New Roman" w:cs="Times New Roman"/>
+            <w:sz w:val="28"/>
+            <w:szCs w:val="28"/>
+          </w:rPr>
+          <w:t>-</w:t>
+        </w:r>
+        <w:proofErr w:type="spellStart"/>
+        <w:r>
+          <w:rPr>
+            <w:rStyle w:val="ac"/>
+            <w:rFonts w:ascii="Times New Roman" w:hAnsi="Times New Roman" w:cs="Times New Roman"/>
+            <w:sz w:val="28"/>
+            <w:szCs w:val="28"/>
+            <w:lang w:val="en-US"/>
+          </w:rPr>
+          <w:t>st</w:t>
+        </w:r>
+        <w:proofErr w:type="spellEnd"/>
+        <w:r>
+          <w:rPr>
+            <w:rStyle w:val="ac"/>
+            <w:rFonts w:ascii="Times New Roman" w:hAnsi="Times New Roman" w:cs="Times New Roman"/>
+            <w:sz w:val="28"/>
+            <w:szCs w:val="28"/>
+          </w:rPr>
+          <w:t>-</w:t>
+        </w:r>
+        <w:r>
+          <w:rPr>
+            <w:rStyle w:val="ac"/>
+            <w:rFonts w:ascii="Times New Roman" w:hAnsi="Times New Roman" w:cs="Times New Roman"/>
+            <w:sz w:val="28"/>
+            <w:szCs w:val="28"/>
+            <w:lang w:val="en-US"/>
+          </w:rPr>
+          <w:t>link</w:t>
+        </w:r>
+        <w:r>
+          <w:rPr>
+            <w:rStyle w:val="ac"/>
+            <w:rFonts w:ascii="Times New Roman" w:hAnsi="Times New Roman" w:cs="Times New Roman"/>
+            <w:sz w:val="28"/>
+            <w:szCs w:val="28"/>
+          </w:rPr>
+          <w:t>-</w:t>
+        </w:r>
+        <w:r>
+          <w:rPr>
+            <w:rStyle w:val="ac"/>
+            <w:rFonts w:ascii="Times New Roman" w:hAnsi="Times New Roman" w:cs="Times New Roman"/>
+            <w:sz w:val="28"/>
+            <w:szCs w:val="28"/>
+            <w:lang w:val="en-US"/>
+          </w:rPr>
+          <w:t>v</w:t>
+        </w:r>
+        <w:r>
+          <w:rPr>
+            <w:rStyle w:val="ac"/>
+            <w:rFonts w:ascii="Times New Roman" w:hAnsi="Times New Roman" w:cs="Times New Roman"/>
+            <w:sz w:val="28"/>
+            <w:szCs w:val="28"/>
+          </w:rPr>
+          <w:t>2-</w:t>
+        </w:r>
+        <w:proofErr w:type="spellStart"/>
+        <w:r>
+          <w:rPr>
+            <w:rStyle w:val="ac"/>
+            <w:rFonts w:ascii="Times New Roman" w:hAnsi="Times New Roman" w:cs="Times New Roman"/>
+            <w:sz w:val="28"/>
+            <w:szCs w:val="28"/>
+            <w:lang w:val="en-US"/>
+          </w:rPr>
+          <w:t>dlya</w:t>
+        </w:r>
+        <w:proofErr w:type="spellEnd"/>
+        <w:r>
+          <w:rPr>
+            <w:rStyle w:val="ac"/>
+            <w:rFonts w:ascii="Times New Roman" w:hAnsi="Times New Roman" w:cs="Times New Roman"/>
+            <w:sz w:val="28"/>
+            <w:szCs w:val="28"/>
+          </w:rPr>
+          <w:t>-</w:t>
+        </w:r>
+        <w:proofErr w:type="spellStart"/>
+        <w:r>
+          <w:rPr>
+            <w:rStyle w:val="ac"/>
+            <w:rFonts w:ascii="Times New Roman" w:hAnsi="Times New Roman" w:cs="Times New Roman"/>
+            <w:sz w:val="28"/>
+            <w:szCs w:val="28"/>
+            <w:lang w:val="en-US"/>
+          </w:rPr>
+          <w:t>stm</w:t>
+        </w:r>
+        <w:proofErr w:type="spellEnd"/>
+        <w:r>
+          <w:rPr>
+            <w:rStyle w:val="ac"/>
+            <w:rFonts w:ascii="Times New Roman" w:hAnsi="Times New Roman" w:cs="Times New Roman"/>
+            <w:sz w:val="28"/>
+            <w:szCs w:val="28"/>
+          </w:rPr>
+          <w:t>8-</w:t>
+        </w:r>
+        <w:proofErr w:type="spellStart"/>
+        <w:r>
+          <w:rPr>
+            <w:rStyle w:val="ac"/>
+            <w:rFonts w:ascii="Times New Roman" w:hAnsi="Times New Roman" w:cs="Times New Roman"/>
+            <w:sz w:val="28"/>
+            <w:szCs w:val="28"/>
+            <w:lang w:val="en-US"/>
+          </w:rPr>
+          <w:t>stm</w:t>
+        </w:r>
+        <w:proofErr w:type="spellEnd"/>
+        <w:r>
+          <w:rPr>
+            <w:rStyle w:val="ac"/>
+            <w:rFonts w:ascii="Times New Roman" w:hAnsi="Times New Roman" w:cs="Times New Roman"/>
+            <w:sz w:val="28"/>
+            <w:szCs w:val="28"/>
+          </w:rPr>
+          <w:t>32-</w:t>
+        </w:r>
+        <w:r>
+          <w:rPr>
+            <w:rStyle w:val="ac"/>
+            <w:rFonts w:ascii="Times New Roman" w:hAnsi="Times New Roman" w:cs="Times New Roman"/>
+            <w:sz w:val="28"/>
+            <w:szCs w:val="28"/>
+            <w:lang w:val="en-US"/>
+          </w:rPr>
+          <w:t>v</w:t>
+        </w:r>
+        <w:r>
+          <w:rPr>
+            <w:rStyle w:val="ac"/>
+            <w:rFonts w:ascii="Times New Roman" w:hAnsi="Times New Roman" w:cs="Times New Roman"/>
+            <w:sz w:val="28"/>
+            <w:szCs w:val="28"/>
+          </w:rPr>
+          <w:t>-</w:t>
+        </w:r>
+        <w:proofErr w:type="spellStart"/>
+        <w:r>
+          <w:rPr>
+            <w:rStyle w:val="ac"/>
+            <w:rFonts w:ascii="Times New Roman" w:hAnsi="Times New Roman" w:cs="Times New Roman"/>
+            <w:sz w:val="28"/>
+            <w:szCs w:val="28"/>
+            <w:lang w:val="en-US"/>
+          </w:rPr>
+          <w:t>metallicheskom</w:t>
+        </w:r>
+        <w:proofErr w:type="spellEnd"/>
+        <w:r>
+          <w:rPr>
+            <w:rStyle w:val="ac"/>
+            <w:rFonts w:ascii="Times New Roman" w:hAnsi="Times New Roman" w:cs="Times New Roman"/>
+            <w:sz w:val="28"/>
+            <w:szCs w:val="28"/>
+          </w:rPr>
+          <w:t>-</w:t>
+        </w:r>
+        <w:proofErr w:type="spellStart"/>
+        <w:r>
+          <w:rPr>
+            <w:rStyle w:val="ac"/>
+            <w:rFonts w:ascii="Times New Roman" w:hAnsi="Times New Roman" w:cs="Times New Roman"/>
+            <w:sz w:val="28"/>
+            <w:szCs w:val="28"/>
+            <w:lang w:val="en-US"/>
+          </w:rPr>
+          <w:t>korpuse</w:t>
+        </w:r>
+        <w:proofErr w:type="spellEnd"/>
+        <w:r>
+          <w:rPr>
+            <w:rStyle w:val="ac"/>
+            <w:rFonts w:ascii="Times New Roman" w:hAnsi="Times New Roman" w:cs="Times New Roman"/>
+            <w:sz w:val="28"/>
+            <w:szCs w:val="28"/>
+          </w:rPr>
+          <w:t>-376662109/?</w:t>
+        </w:r>
+        <w:r>
+          <w:rPr>
+            <w:rStyle w:val="ac"/>
+            <w:rFonts w:ascii="Times New Roman" w:hAnsi="Times New Roman" w:cs="Times New Roman"/>
+            <w:sz w:val="28"/>
+            <w:szCs w:val="28"/>
+            <w:lang w:val="en-US"/>
+          </w:rPr>
+          <w:t>at</w:t>
+        </w:r>
+        <w:r>
+          <w:rPr>
+            <w:rStyle w:val="ac"/>
+            <w:rFonts w:ascii="Times New Roman" w:hAnsi="Times New Roman" w:cs="Times New Roman"/>
+            <w:sz w:val="28"/>
+            <w:szCs w:val="28"/>
+          </w:rPr>
+          <w:t>=</w:t>
+        </w:r>
+        <w:proofErr w:type="spellStart"/>
+        <w:r>
+          <w:rPr>
+            <w:rStyle w:val="ac"/>
+            <w:rFonts w:ascii="Times New Roman" w:hAnsi="Times New Roman" w:cs="Times New Roman"/>
+            <w:sz w:val="28"/>
+            <w:szCs w:val="28"/>
+            <w:lang w:val="en-US"/>
+          </w:rPr>
+          <w:t>PjtJnwlKvcRm</w:t>
+        </w:r>
+        <w:proofErr w:type="spellEnd"/>
+        <w:r>
+          <w:rPr>
+            <w:rStyle w:val="ac"/>
+            <w:rFonts w:ascii="Times New Roman" w:hAnsi="Times New Roman" w:cs="Times New Roman"/>
+            <w:sz w:val="28"/>
+            <w:szCs w:val="28"/>
+          </w:rPr>
+          <w:t>2</w:t>
+        </w:r>
+        <w:r>
+          <w:rPr>
+            <w:rStyle w:val="ac"/>
+            <w:rFonts w:ascii="Times New Roman" w:hAnsi="Times New Roman" w:cs="Times New Roman"/>
+            <w:sz w:val="28"/>
+            <w:szCs w:val="28"/>
+            <w:lang w:val="en-US"/>
+          </w:rPr>
+          <w:t>z</w:t>
+        </w:r>
+        <w:r>
+          <w:rPr>
+            <w:rStyle w:val="ac"/>
+            <w:rFonts w:ascii="Times New Roman" w:hAnsi="Times New Roman" w:cs="Times New Roman"/>
+            <w:sz w:val="28"/>
+            <w:szCs w:val="28"/>
+          </w:rPr>
+          <w:t>4</w:t>
+        </w:r>
+        <w:r>
+          <w:rPr>
+            <w:rStyle w:val="ac"/>
+            <w:rFonts w:ascii="Times New Roman" w:hAnsi="Times New Roman" w:cs="Times New Roman"/>
+            <w:sz w:val="28"/>
+            <w:szCs w:val="28"/>
+            <w:lang w:val="en-US"/>
+          </w:rPr>
+          <w:t>NS</w:t>
+        </w:r>
+        <w:r>
+          <w:rPr>
+            <w:rStyle w:val="ac"/>
+            <w:rFonts w:ascii="Times New Roman" w:hAnsi="Times New Roman" w:cs="Times New Roman"/>
+            <w:sz w:val="28"/>
+            <w:szCs w:val="28"/>
+          </w:rPr>
+          <w:t>6</w:t>
+        </w:r>
+        <w:proofErr w:type="spellStart"/>
+        <w:r>
+          <w:rPr>
+            <w:rStyle w:val="ac"/>
+            <w:rFonts w:ascii="Times New Roman" w:hAnsi="Times New Roman" w:cs="Times New Roman"/>
+            <w:sz w:val="28"/>
+            <w:szCs w:val="28"/>
+            <w:lang w:val="en-US"/>
+          </w:rPr>
+          <w:t>klVYnHQxOqyXToPm</w:t>
+        </w:r>
+        <w:proofErr w:type="spellEnd"/>
+        <w:r>
+          <w:rPr>
+            <w:rStyle w:val="ac"/>
+            <w:rFonts w:ascii="Times New Roman" w:hAnsi="Times New Roman" w:cs="Times New Roman"/>
+            <w:sz w:val="28"/>
+            <w:szCs w:val="28"/>
+          </w:rPr>
+          <w:t>1</w:t>
+        </w:r>
+        <w:proofErr w:type="spellStart"/>
+        <w:r>
+          <w:rPr>
+            <w:rStyle w:val="ac"/>
+            <w:rFonts w:ascii="Times New Roman" w:hAnsi="Times New Roman" w:cs="Times New Roman"/>
+            <w:sz w:val="28"/>
+            <w:szCs w:val="28"/>
+            <w:lang w:val="en-US"/>
+          </w:rPr>
+          <w:t>rNtNBJVJ</w:t>
+        </w:r>
+        <w:proofErr w:type="spellEnd"/>
+        <w:r>
+          <w:rPr>
+            <w:rStyle w:val="ac"/>
+            <w:rFonts w:ascii="Times New Roman" w:hAnsi="Times New Roman" w:cs="Times New Roman"/>
+            <w:sz w:val="28"/>
+            <w:szCs w:val="28"/>
+          </w:rPr>
+          <w:t>7&amp;</w:t>
+        </w:r>
+        <w:r>
+          <w:rPr>
+            <w:rStyle w:val="ac"/>
+            <w:rFonts w:ascii="Times New Roman" w:hAnsi="Times New Roman" w:cs="Times New Roman"/>
+            <w:sz w:val="28"/>
+            <w:szCs w:val="28"/>
+            <w:lang w:val="en-US"/>
+          </w:rPr>
+          <w:t>keywords</w:t>
+        </w:r>
+        <w:r>
+          <w:rPr>
+            <w:rStyle w:val="ac"/>
+            <w:rFonts w:ascii="Times New Roman" w:hAnsi="Times New Roman" w:cs="Times New Roman"/>
+            <w:sz w:val="28"/>
+            <w:szCs w:val="28"/>
+          </w:rPr>
+          <w:t>=%</w:t>
+        </w:r>
+        <w:r>
+          <w:rPr>
+            <w:rStyle w:val="ac"/>
+            <w:rFonts w:ascii="Times New Roman" w:hAnsi="Times New Roman" w:cs="Times New Roman"/>
+            <w:sz w:val="28"/>
+            <w:szCs w:val="28"/>
+            <w:lang w:val="en-US"/>
+          </w:rPr>
+          <w:t>D</w:t>
+        </w:r>
+        <w:r>
+          <w:rPr>
+            <w:rStyle w:val="ac"/>
+            <w:rFonts w:ascii="Times New Roman" w:hAnsi="Times New Roman" w:cs="Times New Roman"/>
+            <w:sz w:val="28"/>
+            <w:szCs w:val="28"/>
+          </w:rPr>
+          <w:t>0%</w:t>
+        </w:r>
+        <w:r>
+          <w:rPr>
+            <w:rStyle w:val="ac"/>
+            <w:rFonts w:ascii="Times New Roman" w:hAnsi="Times New Roman" w:cs="Times New Roman"/>
+            <w:sz w:val="28"/>
+            <w:szCs w:val="28"/>
+            <w:lang w:val="en-US"/>
+          </w:rPr>
+          <w:t>BF</w:t>
+        </w:r>
+        <w:r>
+          <w:rPr>
+            <w:rStyle w:val="ac"/>
+            <w:rFonts w:ascii="Times New Roman" w:hAnsi="Times New Roman" w:cs="Times New Roman"/>
+            <w:sz w:val="28"/>
+            <w:szCs w:val="28"/>
+          </w:rPr>
+          <w:t>%</w:t>
+        </w:r>
+        <w:r>
+          <w:rPr>
+            <w:rStyle w:val="ac"/>
+            <w:rFonts w:ascii="Times New Roman" w:hAnsi="Times New Roman" w:cs="Times New Roman"/>
+            <w:sz w:val="28"/>
+            <w:szCs w:val="28"/>
+            <w:lang w:val="en-US"/>
+          </w:rPr>
+          <w:t>D</w:t>
+        </w:r>
+        <w:r>
+          <w:rPr>
+            <w:rStyle w:val="ac"/>
+            <w:rFonts w:ascii="Times New Roman" w:hAnsi="Times New Roman" w:cs="Times New Roman"/>
+            <w:sz w:val="28"/>
+            <w:szCs w:val="28"/>
+          </w:rPr>
+          <w:t>1%80%</w:t>
+        </w:r>
+        <w:r>
+          <w:rPr>
+            <w:rStyle w:val="ac"/>
+            <w:rFonts w:ascii="Times New Roman" w:hAnsi="Times New Roman" w:cs="Times New Roman"/>
+            <w:sz w:val="28"/>
+            <w:szCs w:val="28"/>
+            <w:lang w:val="en-US"/>
+          </w:rPr>
+          <w:t>D</w:t>
+        </w:r>
+        <w:r>
+          <w:rPr>
+            <w:rStyle w:val="ac"/>
+            <w:rFonts w:ascii="Times New Roman" w:hAnsi="Times New Roman" w:cs="Times New Roman"/>
+            <w:sz w:val="28"/>
+            <w:szCs w:val="28"/>
+          </w:rPr>
+          <w:t>0%</w:t>
+        </w:r>
+        <w:r>
+          <w:rPr>
+            <w:rStyle w:val="ac"/>
+            <w:rFonts w:ascii="Times New Roman" w:hAnsi="Times New Roman" w:cs="Times New Roman"/>
+            <w:sz w:val="28"/>
+            <w:szCs w:val="28"/>
+            <w:lang w:val="en-US"/>
+          </w:rPr>
+          <w:t>BE</w:t>
+        </w:r>
+        <w:r>
+          <w:rPr>
+            <w:rStyle w:val="ac"/>
+            <w:rFonts w:ascii="Times New Roman" w:hAnsi="Times New Roman" w:cs="Times New Roman"/>
+            <w:sz w:val="28"/>
+            <w:szCs w:val="28"/>
+          </w:rPr>
+          <w:t>%</w:t>
+        </w:r>
+        <w:r>
+          <w:rPr>
+            <w:rStyle w:val="ac"/>
+            <w:rFonts w:ascii="Times New Roman" w:hAnsi="Times New Roman" w:cs="Times New Roman"/>
+            <w:sz w:val="28"/>
+            <w:szCs w:val="28"/>
+            <w:lang w:val="en-US"/>
+          </w:rPr>
+          <w:t>D</w:t>
+        </w:r>
+        <w:r>
+          <w:rPr>
+            <w:rStyle w:val="ac"/>
+            <w:rFonts w:ascii="Times New Roman" w:hAnsi="Times New Roman" w:cs="Times New Roman"/>
+            <w:sz w:val="28"/>
+            <w:szCs w:val="28"/>
+          </w:rPr>
+          <w:t>0%</w:t>
+        </w:r>
+        <w:r>
+          <w:rPr>
+            <w:rStyle w:val="ac"/>
+            <w:rFonts w:ascii="Times New Roman" w:hAnsi="Times New Roman" w:cs="Times New Roman"/>
+            <w:sz w:val="28"/>
+            <w:szCs w:val="28"/>
+            <w:lang w:val="en-US"/>
+          </w:rPr>
+          <w:t>B</w:t>
+        </w:r>
+        <w:r>
+          <w:rPr>
+            <w:rStyle w:val="ac"/>
+            <w:rFonts w:ascii="Times New Roman" w:hAnsi="Times New Roman" w:cs="Times New Roman"/>
+            <w:sz w:val="28"/>
+            <w:szCs w:val="28"/>
+          </w:rPr>
+          <w:t>3%</w:t>
+        </w:r>
+        <w:r>
+          <w:rPr>
+            <w:rStyle w:val="ac"/>
+            <w:rFonts w:ascii="Times New Roman" w:hAnsi="Times New Roman" w:cs="Times New Roman"/>
+            <w:sz w:val="28"/>
+            <w:szCs w:val="28"/>
+            <w:lang w:val="en-US"/>
+          </w:rPr>
+          <w:t>D</w:t>
+        </w:r>
+        <w:r>
+          <w:rPr>
+            <w:rStyle w:val="ac"/>
+            <w:rFonts w:ascii="Times New Roman" w:hAnsi="Times New Roman" w:cs="Times New Roman"/>
+            <w:sz w:val="28"/>
+            <w:szCs w:val="28"/>
+          </w:rPr>
+          <w:t>1%80%</w:t>
+        </w:r>
+        <w:r>
+          <w:rPr>
+            <w:rStyle w:val="ac"/>
+            <w:rFonts w:ascii="Times New Roman" w:hAnsi="Times New Roman" w:cs="Times New Roman"/>
+            <w:sz w:val="28"/>
+            <w:szCs w:val="28"/>
+            <w:lang w:val="en-US"/>
+          </w:rPr>
+          <w:t>D</w:t>
+        </w:r>
+        <w:r>
+          <w:rPr>
+            <w:rStyle w:val="ac"/>
+            <w:rFonts w:ascii="Times New Roman" w:hAnsi="Times New Roman" w:cs="Times New Roman"/>
+            <w:sz w:val="28"/>
+            <w:szCs w:val="28"/>
+          </w:rPr>
+          <w:t>0%</w:t>
+        </w:r>
+        <w:r>
+          <w:rPr>
+            <w:rStyle w:val="ac"/>
+            <w:rFonts w:ascii="Times New Roman" w:hAnsi="Times New Roman" w:cs="Times New Roman"/>
+            <w:sz w:val="28"/>
+            <w:szCs w:val="28"/>
+            <w:lang w:val="en-US"/>
+          </w:rPr>
+          <w:t>B</w:t>
+        </w:r>
+        <w:r>
+          <w:rPr>
+            <w:rStyle w:val="ac"/>
+            <w:rFonts w:ascii="Times New Roman" w:hAnsi="Times New Roman" w:cs="Times New Roman"/>
+            <w:sz w:val="28"/>
+            <w:szCs w:val="28"/>
+          </w:rPr>
+          <w:t>0%</w:t>
+        </w:r>
+        <w:r>
+          <w:rPr>
+            <w:rStyle w:val="ac"/>
+            <w:rFonts w:ascii="Times New Roman" w:hAnsi="Times New Roman" w:cs="Times New Roman"/>
+            <w:sz w:val="28"/>
+            <w:szCs w:val="28"/>
+            <w:lang w:val="en-US"/>
+          </w:rPr>
+          <w:t>D</w:t>
+        </w:r>
+        <w:r>
+          <w:rPr>
+            <w:rStyle w:val="ac"/>
+            <w:rFonts w:ascii="Times New Roman" w:hAnsi="Times New Roman" w:cs="Times New Roman"/>
+            <w:sz w:val="28"/>
+            <w:szCs w:val="28"/>
+          </w:rPr>
+          <w:t>0%</w:t>
+        </w:r>
+        <w:r>
+          <w:rPr>
+            <w:rStyle w:val="ac"/>
+            <w:rFonts w:ascii="Times New Roman" w:hAnsi="Times New Roman" w:cs="Times New Roman"/>
+            <w:sz w:val="28"/>
+            <w:szCs w:val="28"/>
+            <w:lang w:val="en-US"/>
+          </w:rPr>
+          <w:t>BC</w:t>
+        </w:r>
+        <w:r>
+          <w:rPr>
+            <w:rStyle w:val="ac"/>
+            <w:rFonts w:ascii="Times New Roman" w:hAnsi="Times New Roman" w:cs="Times New Roman"/>
+            <w:sz w:val="28"/>
+            <w:szCs w:val="28"/>
+          </w:rPr>
+          <w:t>%</w:t>
+        </w:r>
+        <w:r>
+          <w:rPr>
+            <w:rStyle w:val="ac"/>
+            <w:rFonts w:ascii="Times New Roman" w:hAnsi="Times New Roman" w:cs="Times New Roman"/>
+            <w:sz w:val="28"/>
+            <w:szCs w:val="28"/>
+            <w:lang w:val="en-US"/>
+          </w:rPr>
+          <w:t>D</w:t>
+        </w:r>
+        <w:r>
+          <w:rPr>
+            <w:rStyle w:val="ac"/>
+            <w:rFonts w:ascii="Times New Roman" w:hAnsi="Times New Roman" w:cs="Times New Roman"/>
+            <w:sz w:val="28"/>
+            <w:szCs w:val="28"/>
+          </w:rPr>
+          <w:t>0%</w:t>
+        </w:r>
+        <w:r>
+          <w:rPr>
+            <w:rStyle w:val="ac"/>
+            <w:rFonts w:ascii="Times New Roman" w:hAnsi="Times New Roman" w:cs="Times New Roman"/>
+            <w:sz w:val="28"/>
+            <w:szCs w:val="28"/>
+            <w:lang w:val="en-US"/>
+          </w:rPr>
+          <w:t>BC</w:t>
+        </w:r>
+        <w:r>
+          <w:rPr>
+            <w:rStyle w:val="ac"/>
+            <w:rFonts w:ascii="Times New Roman" w:hAnsi="Times New Roman" w:cs="Times New Roman"/>
+            <w:sz w:val="28"/>
+            <w:szCs w:val="28"/>
+          </w:rPr>
+          <w:t>%</w:t>
+        </w:r>
+        <w:r>
+          <w:rPr>
+            <w:rStyle w:val="ac"/>
+            <w:rFonts w:ascii="Times New Roman" w:hAnsi="Times New Roman" w:cs="Times New Roman"/>
+            <w:sz w:val="28"/>
+            <w:szCs w:val="28"/>
+            <w:lang w:val="en-US"/>
+          </w:rPr>
+          <w:t>D</w:t>
+        </w:r>
+        <w:r>
+          <w:rPr>
+            <w:rStyle w:val="ac"/>
+            <w:rFonts w:ascii="Times New Roman" w:hAnsi="Times New Roman" w:cs="Times New Roman"/>
+            <w:sz w:val="28"/>
+            <w:szCs w:val="28"/>
+          </w:rPr>
+          <w:t>0%</w:t>
+        </w:r>
+        <w:r>
+          <w:rPr>
+            <w:rStyle w:val="ac"/>
+            <w:rFonts w:ascii="Times New Roman" w:hAnsi="Times New Roman" w:cs="Times New Roman"/>
+            <w:sz w:val="28"/>
+            <w:szCs w:val="28"/>
+            <w:lang w:val="en-US"/>
+          </w:rPr>
+          <w:t>B</w:t>
+        </w:r>
+        <w:r>
+          <w:rPr>
+            <w:rStyle w:val="ac"/>
+            <w:rFonts w:ascii="Times New Roman" w:hAnsi="Times New Roman" w:cs="Times New Roman"/>
+            <w:sz w:val="28"/>
+            <w:szCs w:val="28"/>
+          </w:rPr>
+          <w:t>0%</w:t>
+        </w:r>
+        <w:r>
+          <w:rPr>
+            <w:rStyle w:val="ac"/>
+            <w:rFonts w:ascii="Times New Roman" w:hAnsi="Times New Roman" w:cs="Times New Roman"/>
+            <w:sz w:val="28"/>
+            <w:szCs w:val="28"/>
+            <w:lang w:val="en-US"/>
+          </w:rPr>
+          <w:t>D</w:t>
+        </w:r>
+        <w:r>
+          <w:rPr>
+            <w:rStyle w:val="ac"/>
+            <w:rFonts w:ascii="Times New Roman" w:hAnsi="Times New Roman" w:cs="Times New Roman"/>
+            <w:sz w:val="28"/>
+            <w:szCs w:val="28"/>
+          </w:rPr>
+          <w:t>1%82%</w:t>
+        </w:r>
+        <w:r>
+          <w:rPr>
+            <w:rStyle w:val="ac"/>
+            <w:rFonts w:ascii="Times New Roman" w:hAnsi="Times New Roman" w:cs="Times New Roman"/>
+            <w:sz w:val="28"/>
+            <w:szCs w:val="28"/>
+            <w:lang w:val="en-US"/>
+          </w:rPr>
+          <w:t>D</w:t>
+        </w:r>
+        <w:r>
+          <w:rPr>
+            <w:rStyle w:val="ac"/>
+            <w:rFonts w:ascii="Times New Roman" w:hAnsi="Times New Roman" w:cs="Times New Roman"/>
+            <w:sz w:val="28"/>
+            <w:szCs w:val="28"/>
+          </w:rPr>
+          <w:t>0%</w:t>
+        </w:r>
+        <w:r>
+          <w:rPr>
+            <w:rStyle w:val="ac"/>
+            <w:rFonts w:ascii="Times New Roman" w:hAnsi="Times New Roman" w:cs="Times New Roman"/>
+            <w:sz w:val="28"/>
+            <w:szCs w:val="28"/>
+            <w:lang w:val="en-US"/>
+          </w:rPr>
+          <w:t>BE</w:t>
+        </w:r>
+        <w:r>
+          <w:rPr>
+            <w:rStyle w:val="ac"/>
+            <w:rFonts w:ascii="Times New Roman" w:hAnsi="Times New Roman" w:cs="Times New Roman"/>
+            <w:sz w:val="28"/>
+            <w:szCs w:val="28"/>
+          </w:rPr>
+          <w:t>%</w:t>
+        </w:r>
+        <w:r>
+          <w:rPr>
+            <w:rStyle w:val="ac"/>
+            <w:rFonts w:ascii="Times New Roman" w:hAnsi="Times New Roman" w:cs="Times New Roman"/>
+            <w:sz w:val="28"/>
+            <w:szCs w:val="28"/>
+            <w:lang w:val="en-US"/>
+          </w:rPr>
+          <w:t>D</w:t>
+        </w:r>
+        <w:r>
+          <w:rPr>
+            <w:rStyle w:val="ac"/>
+            <w:rFonts w:ascii="Times New Roman" w:hAnsi="Times New Roman" w:cs="Times New Roman"/>
+            <w:sz w:val="28"/>
+            <w:szCs w:val="28"/>
+          </w:rPr>
+          <w:t>1%80+%</w:t>
+        </w:r>
+        <w:r>
+          <w:rPr>
+            <w:rStyle w:val="ac"/>
+            <w:rFonts w:ascii="Times New Roman" w:hAnsi="Times New Roman" w:cs="Times New Roman"/>
+            <w:sz w:val="28"/>
+            <w:szCs w:val="28"/>
+            <w:lang w:val="en-US"/>
+          </w:rPr>
+          <w:t>D</w:t>
+        </w:r>
+        <w:r>
+          <w:rPr>
+            <w:rStyle w:val="ac"/>
+            <w:rFonts w:ascii="Times New Roman" w:hAnsi="Times New Roman" w:cs="Times New Roman"/>
+            <w:sz w:val="28"/>
+            <w:szCs w:val="28"/>
+          </w:rPr>
+          <w:t>0%</w:t>
+        </w:r>
+        <w:r>
+          <w:rPr>
+            <w:rStyle w:val="ac"/>
+            <w:rFonts w:ascii="Times New Roman" w:hAnsi="Times New Roman" w:cs="Times New Roman"/>
+            <w:sz w:val="28"/>
+            <w:szCs w:val="28"/>
+            <w:lang w:val="en-US"/>
+          </w:rPr>
+          <w:t>B</w:t>
+        </w:r>
+        <w:r>
+          <w:rPr>
+            <w:rStyle w:val="ac"/>
+            <w:rFonts w:ascii="Times New Roman" w:hAnsi="Times New Roman" w:cs="Times New Roman"/>
+            <w:sz w:val="28"/>
+            <w:szCs w:val="28"/>
+          </w:rPr>
+          <w:t>4%</w:t>
+        </w:r>
+        <w:r>
+          <w:rPr>
+            <w:rStyle w:val="ac"/>
+            <w:rFonts w:ascii="Times New Roman" w:hAnsi="Times New Roman" w:cs="Times New Roman"/>
+            <w:sz w:val="28"/>
+            <w:szCs w:val="28"/>
+            <w:lang w:val="en-US"/>
+          </w:rPr>
+          <w:t>D</w:t>
+        </w:r>
+        <w:r>
+          <w:rPr>
+            <w:rStyle w:val="ac"/>
+            <w:rFonts w:ascii="Times New Roman" w:hAnsi="Times New Roman" w:cs="Times New Roman"/>
+            <w:sz w:val="28"/>
+            <w:szCs w:val="28"/>
+          </w:rPr>
+          <w:t>0%</w:t>
+        </w:r>
+        <w:r>
+          <w:rPr>
+            <w:rStyle w:val="ac"/>
+            <w:rFonts w:ascii="Times New Roman" w:hAnsi="Times New Roman" w:cs="Times New Roman"/>
+            <w:sz w:val="28"/>
+            <w:szCs w:val="28"/>
+            <w:lang w:val="en-US"/>
+          </w:rPr>
+          <w:t>BB</w:t>
+        </w:r>
+        <w:r>
+          <w:rPr>
+            <w:rStyle w:val="ac"/>
+            <w:rFonts w:ascii="Times New Roman" w:hAnsi="Times New Roman" w:cs="Times New Roman"/>
+            <w:sz w:val="28"/>
+            <w:szCs w:val="28"/>
+          </w:rPr>
+          <w:t>%</w:t>
+        </w:r>
+        <w:r>
+          <w:rPr>
+            <w:rStyle w:val="ac"/>
+            <w:rFonts w:ascii="Times New Roman" w:hAnsi="Times New Roman" w:cs="Times New Roman"/>
+            <w:sz w:val="28"/>
+            <w:szCs w:val="28"/>
+            <w:lang w:val="en-US"/>
+          </w:rPr>
+          <w:t>D</w:t>
+        </w:r>
+        <w:r>
+          <w:rPr>
+            <w:rStyle w:val="ac"/>
+            <w:rFonts w:ascii="Times New Roman" w:hAnsi="Times New Roman" w:cs="Times New Roman"/>
+            <w:sz w:val="28"/>
+            <w:szCs w:val="28"/>
+          </w:rPr>
+          <w:t>1%8</w:t>
+        </w:r>
+        <w:r>
+          <w:rPr>
+            <w:rStyle w:val="ac"/>
+            <w:rFonts w:ascii="Times New Roman" w:hAnsi="Times New Roman" w:cs="Times New Roman"/>
+            <w:sz w:val="28"/>
+            <w:szCs w:val="28"/>
+            <w:lang w:val="en-US"/>
+          </w:rPr>
+          <w:t>F</w:t>
+        </w:r>
+        <w:r>
+          <w:rPr>
+            <w:rStyle w:val="ac"/>
+            <w:rFonts w:ascii="Times New Roman" w:hAnsi="Times New Roman" w:cs="Times New Roman"/>
+            <w:sz w:val="28"/>
+            <w:szCs w:val="28"/>
+          </w:rPr>
+          <w:t>++</w:t>
+        </w:r>
+        <w:proofErr w:type="spellStart"/>
+        <w:r>
+          <w:rPr>
+            <w:rStyle w:val="ac"/>
+            <w:rFonts w:ascii="Times New Roman" w:hAnsi="Times New Roman" w:cs="Times New Roman"/>
+            <w:sz w:val="28"/>
+            <w:szCs w:val="28"/>
+            <w:lang w:val="en-US"/>
+          </w:rPr>
+          <w:t>stm</w:t>
+        </w:r>
+        <w:proofErr w:type="spellEnd"/>
+        <w:r>
+          <w:rPr>
+            <w:rStyle w:val="ac"/>
+            <w:rFonts w:ascii="Times New Roman" w:hAnsi="Times New Roman" w:cs="Times New Roman"/>
+            <w:sz w:val="28"/>
+            <w:szCs w:val="28"/>
+          </w:rPr>
+          <w:t>32&amp;</w:t>
+        </w:r>
+        <w:proofErr w:type="spellStart"/>
+        <w:r>
+          <w:rPr>
+            <w:rStyle w:val="ac"/>
+            <w:rFonts w:ascii="Times New Roman" w:hAnsi="Times New Roman" w:cs="Times New Roman"/>
+            <w:sz w:val="28"/>
+            <w:szCs w:val="28"/>
+            <w:lang w:val="en-US"/>
+          </w:rPr>
+          <w:t>reviewsVariantMode</w:t>
+        </w:r>
+        <w:proofErr w:type="spellEnd"/>
+        <w:r>
+          <w:rPr>
+            <w:rStyle w:val="ac"/>
+            <w:rFonts w:ascii="Times New Roman" w:hAnsi="Times New Roman" w:cs="Times New Roman"/>
+            <w:sz w:val="28"/>
+            <w:szCs w:val="28"/>
+          </w:rPr>
+          <w:t>=2</w:t>
+        </w:r>
+      </w:hyperlink>
+      <w:r>
+        <w:rPr>
+          <w:rFonts w:ascii="Times New Roman" w:hAnsi="Times New Roman" w:cs="Times New Roman"/>
+          <w:sz w:val="28"/>
+          <w:szCs w:val="28"/>
+        </w:rPr>
+        <w:t xml:space="preserve"> </w:t>
       </w:r>
     </w:p>
     <w:p>
@@ -589,35 +2177,1335 @@
           <w:sz w:val="28"/>
           <w:szCs w:val="28"/>
         </w:rPr>
-        <w:t>Программатор (1 шт.)</w:t>
+        <w:t xml:space="preserve"> </w:t>
+      </w:r>
+      <w:r>
+        <w:rPr>
+          <w:rFonts w:ascii="Times New Roman" w:hAnsi="Times New Roman" w:cs="Times New Roman"/>
+          <w:b/>
+          <w:bCs/>
+          <w:sz w:val="28"/>
+          <w:szCs w:val="28"/>
+        </w:rPr>
+        <w:t>Плата управления (</w:t>
+      </w:r>
+      <w:r>
+        <w:rPr>
+          <w:rFonts w:ascii="Times New Roman" w:hAnsi="Times New Roman" w:cs="Times New Roman"/>
+          <w:b/>
+          <w:bCs/>
+          <w:sz w:val="28"/>
+          <w:szCs w:val="28"/>
+        </w:rPr>
+        <w:t>STM32F103C8T6</w:t>
+      </w:r>
+      <w:r>
+        <w:rPr>
+          <w:rFonts w:ascii="Times New Roman" w:hAnsi="Times New Roman" w:cs="Times New Roman"/>
+          <w:b/>
+          <w:bCs/>
+          <w:sz w:val="28"/>
+          <w:szCs w:val="28"/>
+        </w:rPr>
+        <w:t>)</w:t>
       </w:r>
     </w:p>
     <w:p>
       <w:pPr>
-        <w:pStyle w:val="a7"/>
+        <w:spacing w:line="240" w:lineRule="auto"/>
+        <w:ind w:left="360"/>
+        <w:rPr>
+          <w:rFonts w:ascii="Times New Roman" w:hAnsi="Times New Roman" w:cs="Times New Roman"/>
+          <w:sz w:val="28"/>
+          <w:szCs w:val="28"/>
+        </w:rPr>
+      </w:pPr>
+      <w:hyperlink r:id="rId13" w:history="1">
+        <w:r>
+          <w:rPr>
+            <w:rStyle w:val="ac"/>
+            <w:rFonts w:ascii="Times New Roman" w:hAnsi="Times New Roman" w:cs="Times New Roman"/>
+            <w:sz w:val="28"/>
+            <w:szCs w:val="28"/>
+          </w:rPr>
+          <w:t>https://www.chipdip.ru/product0/8010362220</w:t>
+        </w:r>
+      </w:hyperlink>
+      <w:r>
+        <w:rPr>
+          <w:rFonts w:ascii="Times New Roman" w:hAnsi="Times New Roman" w:cs="Times New Roman"/>
+          <w:sz w:val="28"/>
+          <w:szCs w:val="28"/>
+        </w:rPr>
+        <w:t xml:space="preserve"> </w:t>
+      </w:r>
+      <w:r>
+        <w:rPr>
+          <w:rFonts w:ascii="Times New Roman" w:hAnsi="Times New Roman" w:cs="Times New Roman"/>
+          <w:sz w:val="28"/>
+          <w:szCs w:val="28"/>
+        </w:rPr>
+        <w:br/>
+      </w:r>
+      <w:r>
+        <w:rPr>
+          <w:rFonts w:ascii="Times New Roman" w:hAnsi="Times New Roman" w:cs="Times New Roman"/>
+          <w:sz w:val="28"/>
+          <w:szCs w:val="28"/>
+        </w:rPr>
+        <w:br/>
+      </w:r>
+      <w:r>
+        <w:rPr>
+          <w:rFonts w:ascii="Times New Roman" w:hAnsi="Times New Roman" w:cs="Times New Roman"/>
+          <w:sz w:val="28"/>
+          <w:szCs w:val="28"/>
+        </w:rPr>
+        <w:br/>
+      </w:r>
+    </w:p>
+    <w:p>
+      <w:pPr>
+        <w:spacing w:line="240" w:lineRule="auto"/>
+        <w:ind w:left="360"/>
+        <w:rPr>
+          <w:rFonts w:ascii="Times New Roman" w:hAnsi="Times New Roman" w:cs="Times New Roman"/>
+          <w:sz w:val="28"/>
+          <w:szCs w:val="28"/>
+        </w:rPr>
+      </w:pPr>
+    </w:p>
+    <w:p>
+      <w:pPr>
+        <w:spacing w:line="240" w:lineRule="auto"/>
+        <w:ind w:left="360"/>
+        <w:rPr>
+          <w:rFonts w:ascii="Times New Roman" w:hAnsi="Times New Roman" w:cs="Times New Roman"/>
+          <w:sz w:val="28"/>
+          <w:szCs w:val="28"/>
+        </w:rPr>
+      </w:pPr>
+      <w:r>
+        <w:rPr>
+          <w:rFonts w:ascii="Times New Roman" w:hAnsi="Times New Roman" w:cs="Times New Roman"/>
+          <w:sz w:val="28"/>
+          <w:szCs w:val="28"/>
+        </w:rPr>
+        <w:br/>
+      </w:r>
+      <w:r>
+        <w:rPr>
+          <w:rFonts w:ascii="Times New Roman" w:hAnsi="Times New Roman" w:cs="Times New Roman"/>
+          <w:sz w:val="28"/>
+          <w:szCs w:val="28"/>
+        </w:rPr>
+        <w:br/>
+      </w:r>
+      <w:r>
+        <w:rPr>
+          <w:rFonts w:ascii="Times New Roman" w:hAnsi="Times New Roman" w:cs="Times New Roman"/>
+          <w:sz w:val="28"/>
+          <w:szCs w:val="28"/>
+        </w:rPr>
+        <w:br/>
+      </w:r>
+      <w:r>
+        <w:rPr>
+          <w:rFonts w:ascii="Times New Roman" w:hAnsi="Times New Roman" w:cs="Times New Roman"/>
+          <w:sz w:val="28"/>
+          <w:szCs w:val="28"/>
+        </w:rPr>
+        <w:br/>
+      </w:r>
+      <w:r>
+        <w:rPr>
+          <w:rFonts w:ascii="Times New Roman" w:hAnsi="Times New Roman" w:cs="Times New Roman"/>
+          <w:sz w:val="28"/>
+          <w:szCs w:val="28"/>
+        </w:rPr>
+        <w:br/>
+      </w:r>
+      <w:r>
+        <w:rPr>
+          <w:rFonts w:ascii="Times New Roman" w:hAnsi="Times New Roman" w:cs="Times New Roman"/>
+          <w:b/>
+          <w:bCs/>
+          <w:sz w:val="28"/>
+          <w:szCs w:val="28"/>
+          <w:u w:val="single"/>
+        </w:rPr>
+        <w:t xml:space="preserve">Датчики тока ACS712ELCTR-05BT (4 </w:t>
+      </w:r>
+      <w:proofErr w:type="spellStart"/>
+      <w:r>
+        <w:rPr>
+          <w:rFonts w:ascii="Times New Roman" w:hAnsi="Times New Roman" w:cs="Times New Roman"/>
+          <w:b/>
+          <w:bCs/>
+          <w:sz w:val="28"/>
+          <w:szCs w:val="28"/>
+          <w:u w:val="single"/>
+        </w:rPr>
+        <w:t>шт</w:t>
+      </w:r>
+      <w:proofErr w:type="spellEnd"/>
+      <w:r>
+        <w:rPr>
+          <w:rFonts w:ascii="Times New Roman" w:hAnsi="Times New Roman" w:cs="Times New Roman"/>
+          <w:b/>
+          <w:bCs/>
+          <w:sz w:val="28"/>
+          <w:szCs w:val="28"/>
+          <w:u w:val="single"/>
+        </w:rPr>
+        <w:t>)</w:t>
+      </w:r>
+      <w:r>
+        <w:rPr>
+          <w:rFonts w:ascii="Times New Roman" w:hAnsi="Times New Roman" w:cs="Times New Roman"/>
+          <w:sz w:val="28"/>
+          <w:szCs w:val="28"/>
+        </w:rPr>
+        <w:br/>
+        <w:t>Используйте ADC1 с аналоговыми входами:</w:t>
+      </w:r>
+      <w:r>
+        <w:rPr>
+          <w:rFonts w:ascii="Times New Roman" w:hAnsi="Times New Roman" w:cs="Times New Roman"/>
+          <w:sz w:val="28"/>
+          <w:szCs w:val="28"/>
+        </w:rPr>
+        <w:br/>
+      </w:r>
+      <w:r>
+        <w:rPr>
+          <w:rFonts w:ascii="Times New Roman" w:hAnsi="Times New Roman" w:cs="Times New Roman"/>
+          <w:sz w:val="28"/>
+          <w:szCs w:val="28"/>
+        </w:rPr>
+        <w:br/>
+        <w:t>ACS712 1 → PA0 (ADC1_IN0)</w:t>
+      </w:r>
+      <w:r>
+        <w:rPr>
+          <w:rFonts w:ascii="Times New Roman" w:hAnsi="Times New Roman" w:cs="Times New Roman"/>
+          <w:sz w:val="28"/>
+          <w:szCs w:val="28"/>
+        </w:rPr>
+        <w:br/>
+      </w:r>
+      <w:r>
+        <w:rPr>
+          <w:rFonts w:ascii="Times New Roman" w:hAnsi="Times New Roman" w:cs="Times New Roman"/>
+          <w:sz w:val="28"/>
+          <w:szCs w:val="28"/>
+        </w:rPr>
+        <w:br/>
+        <w:t>ACS712 2 → PA1 (ADC1_IN1)</w:t>
+      </w:r>
+      <w:r>
+        <w:rPr>
+          <w:rFonts w:ascii="Times New Roman" w:hAnsi="Times New Roman" w:cs="Times New Roman"/>
+          <w:sz w:val="28"/>
+          <w:szCs w:val="28"/>
+        </w:rPr>
+        <w:br/>
+      </w:r>
+      <w:r>
+        <w:rPr>
+          <w:rFonts w:ascii="Times New Roman" w:hAnsi="Times New Roman" w:cs="Times New Roman"/>
+          <w:sz w:val="28"/>
+          <w:szCs w:val="28"/>
+        </w:rPr>
+        <w:br/>
+        <w:t>ACS712 3 → PA2 (ADC1_IN2)</w:t>
+      </w:r>
+      <w:r>
+        <w:rPr>
+          <w:rFonts w:ascii="Times New Roman" w:hAnsi="Times New Roman" w:cs="Times New Roman"/>
+          <w:sz w:val="28"/>
+          <w:szCs w:val="28"/>
+        </w:rPr>
+        <w:br/>
+      </w:r>
+      <w:r>
+        <w:rPr>
+          <w:rFonts w:ascii="Times New Roman" w:hAnsi="Times New Roman" w:cs="Times New Roman"/>
+          <w:sz w:val="28"/>
+          <w:szCs w:val="28"/>
+        </w:rPr>
+        <w:br/>
+        <w:t>ACS712 4 → PA3 (ADC1_IN3)</w:t>
+      </w:r>
+    </w:p>
+    <w:p>
+      <w:pPr>
+        <w:spacing w:line="240" w:lineRule="auto"/>
+        <w:ind w:left="360"/>
+        <w:rPr>
+          <w:rFonts w:ascii="Times New Roman" w:hAnsi="Times New Roman" w:cs="Times New Roman"/>
+          <w:sz w:val="28"/>
+          <w:szCs w:val="28"/>
+        </w:rPr>
+      </w:pPr>
+    </w:p>
+    <w:p>
+      <w:pPr>
+        <w:spacing w:line="240" w:lineRule="auto"/>
+        <w:ind w:left="360"/>
+        <w:rPr>
+          <w:rFonts w:ascii="Times New Roman" w:hAnsi="Times New Roman" w:cs="Times New Roman"/>
+          <w:sz w:val="28"/>
+          <w:szCs w:val="28"/>
+        </w:rPr>
+      </w:pPr>
+      <w:r>
+        <w:rPr>
+          <w:rFonts w:ascii="Times New Roman" w:hAnsi="Times New Roman" w:cs="Times New Roman"/>
+          <w:sz w:val="28"/>
+          <w:szCs w:val="28"/>
+        </w:rPr>
+        <w:lastRenderedPageBreak/>
+        <w:br/>
+      </w:r>
+      <w:r>
+        <w:rPr>
+          <w:rFonts w:ascii="Times New Roman" w:hAnsi="Times New Roman" w:cs="Times New Roman"/>
+          <w:b/>
+          <w:bCs/>
+          <w:sz w:val="28"/>
+          <w:szCs w:val="28"/>
+          <w:u w:val="single"/>
+        </w:rPr>
+        <w:t xml:space="preserve">Драйверы DRV8871 (5 </w:t>
+      </w:r>
+      <w:proofErr w:type="spellStart"/>
+      <w:r>
+        <w:rPr>
+          <w:rFonts w:ascii="Times New Roman" w:hAnsi="Times New Roman" w:cs="Times New Roman"/>
+          <w:b/>
+          <w:bCs/>
+          <w:sz w:val="28"/>
+          <w:szCs w:val="28"/>
+          <w:u w:val="single"/>
+        </w:rPr>
+        <w:t>шт</w:t>
+      </w:r>
+      <w:proofErr w:type="spellEnd"/>
+      <w:r>
+        <w:rPr>
+          <w:rFonts w:ascii="Times New Roman" w:hAnsi="Times New Roman" w:cs="Times New Roman"/>
+          <w:b/>
+          <w:bCs/>
+          <w:sz w:val="28"/>
+          <w:szCs w:val="28"/>
+          <w:u w:val="single"/>
+        </w:rPr>
+        <w:t>)</w:t>
+      </w:r>
+      <w:r>
+        <w:rPr>
+          <w:rFonts w:ascii="Times New Roman" w:hAnsi="Times New Roman" w:cs="Times New Roman"/>
+          <w:sz w:val="28"/>
+          <w:szCs w:val="28"/>
+        </w:rPr>
+        <w:br/>
+        <w:t>PWM-каналы (управление скоростью):</w:t>
+      </w:r>
+      <w:r>
+        <w:rPr>
+          <w:rFonts w:ascii="Times New Roman" w:hAnsi="Times New Roman" w:cs="Times New Roman"/>
+          <w:sz w:val="28"/>
+          <w:szCs w:val="28"/>
+        </w:rPr>
+        <w:br/>
+        <w:t>DRV8871 1 → TIM1_CH1 (PA8)</w:t>
+      </w:r>
+      <w:r>
+        <w:rPr>
+          <w:rFonts w:ascii="Times New Roman" w:hAnsi="Times New Roman" w:cs="Times New Roman"/>
+          <w:sz w:val="28"/>
+          <w:szCs w:val="28"/>
+        </w:rPr>
+        <w:br/>
+      </w:r>
+      <w:r>
+        <w:rPr>
+          <w:rFonts w:ascii="Times New Roman" w:hAnsi="Times New Roman" w:cs="Times New Roman"/>
+          <w:sz w:val="28"/>
+          <w:szCs w:val="28"/>
+        </w:rPr>
+        <w:br/>
+        <w:t>DRV8871 2 → TIM1_CH2 (PA9)</w:t>
+      </w:r>
+      <w:r>
+        <w:rPr>
+          <w:rFonts w:ascii="Times New Roman" w:hAnsi="Times New Roman" w:cs="Times New Roman"/>
+          <w:sz w:val="28"/>
+          <w:szCs w:val="28"/>
+        </w:rPr>
+        <w:br/>
+      </w:r>
+      <w:r>
+        <w:rPr>
+          <w:rFonts w:ascii="Times New Roman" w:hAnsi="Times New Roman" w:cs="Times New Roman"/>
+          <w:sz w:val="28"/>
+          <w:szCs w:val="28"/>
+        </w:rPr>
+        <w:br/>
+        <w:t>DRV8871 3 → TIM1_CH3 (PA10)</w:t>
+      </w:r>
+      <w:r>
+        <w:rPr>
+          <w:rFonts w:ascii="Times New Roman" w:hAnsi="Times New Roman" w:cs="Times New Roman"/>
+          <w:sz w:val="28"/>
+          <w:szCs w:val="28"/>
+        </w:rPr>
+        <w:br/>
+      </w:r>
+      <w:r>
+        <w:rPr>
+          <w:rFonts w:ascii="Times New Roman" w:hAnsi="Times New Roman" w:cs="Times New Roman"/>
+          <w:sz w:val="28"/>
+          <w:szCs w:val="28"/>
+        </w:rPr>
+        <w:br/>
+        <w:t>DRV8871 4 → TIM1_CH4 (PA11)</w:t>
+      </w:r>
+      <w:r>
+        <w:rPr>
+          <w:rFonts w:ascii="Times New Roman" w:hAnsi="Times New Roman" w:cs="Times New Roman"/>
+          <w:sz w:val="28"/>
+          <w:szCs w:val="28"/>
+        </w:rPr>
+        <w:br/>
+      </w:r>
+      <w:r>
+        <w:rPr>
+          <w:rFonts w:ascii="Times New Roman" w:hAnsi="Times New Roman" w:cs="Times New Roman"/>
+          <w:sz w:val="28"/>
+          <w:szCs w:val="28"/>
+        </w:rPr>
+        <w:br/>
+        <w:t>DRV8871 5 → TIM2_CH1 (PA0)</w:t>
+      </w:r>
+      <w:r>
+        <w:rPr>
+          <w:rFonts w:ascii="Times New Roman" w:hAnsi="Times New Roman" w:cs="Times New Roman"/>
+          <w:sz w:val="28"/>
+          <w:szCs w:val="28"/>
+        </w:rPr>
+        <w:br/>
+        <w:t>(Если PA0 занят под ADC, используйте TIM2_CH2 (PA1) или другой свободный канал).</w:t>
+      </w:r>
+      <w:r>
+        <w:rPr>
+          <w:rFonts w:ascii="Times New Roman" w:hAnsi="Times New Roman" w:cs="Times New Roman"/>
+          <w:sz w:val="28"/>
+          <w:szCs w:val="28"/>
+        </w:rPr>
+        <w:br/>
+      </w:r>
+      <w:r>
+        <w:rPr>
+          <w:rFonts w:ascii="Times New Roman" w:hAnsi="Times New Roman" w:cs="Times New Roman"/>
+          <w:sz w:val="28"/>
+          <w:szCs w:val="28"/>
+        </w:rPr>
+        <w:br/>
+        <w:t>GPIO (управление направлением):</w:t>
+      </w:r>
+      <w:r>
+        <w:rPr>
+          <w:rFonts w:ascii="Times New Roman" w:hAnsi="Times New Roman" w:cs="Times New Roman"/>
+          <w:sz w:val="28"/>
+          <w:szCs w:val="28"/>
+        </w:rPr>
+        <w:br/>
+        <w:t>DRV8871 1 → PB12 (DIR1)</w:t>
+      </w:r>
+      <w:r>
+        <w:rPr>
+          <w:rFonts w:ascii="Times New Roman" w:hAnsi="Times New Roman" w:cs="Times New Roman"/>
+          <w:sz w:val="28"/>
+          <w:szCs w:val="28"/>
+        </w:rPr>
+        <w:br/>
+      </w:r>
+      <w:r>
+        <w:rPr>
+          <w:rFonts w:ascii="Times New Roman" w:hAnsi="Times New Roman" w:cs="Times New Roman"/>
+          <w:sz w:val="28"/>
+          <w:szCs w:val="28"/>
+        </w:rPr>
+        <w:br/>
+        <w:t>DRV8871 2 → PB13 (DIR2)</w:t>
+      </w:r>
+      <w:r>
+        <w:rPr>
+          <w:rFonts w:ascii="Times New Roman" w:hAnsi="Times New Roman" w:cs="Times New Roman"/>
+          <w:sz w:val="28"/>
+          <w:szCs w:val="28"/>
+        </w:rPr>
+        <w:br/>
+      </w:r>
+      <w:r>
+        <w:rPr>
+          <w:rFonts w:ascii="Times New Roman" w:hAnsi="Times New Roman" w:cs="Times New Roman"/>
+          <w:sz w:val="28"/>
+          <w:szCs w:val="28"/>
+        </w:rPr>
+        <w:br/>
+        <w:t>DRV8871 3 → PB14 (DIR3)</w:t>
+      </w:r>
+      <w:r>
+        <w:rPr>
+          <w:rFonts w:ascii="Times New Roman" w:hAnsi="Times New Roman" w:cs="Times New Roman"/>
+          <w:sz w:val="28"/>
+          <w:szCs w:val="28"/>
+        </w:rPr>
+        <w:br/>
+      </w:r>
+      <w:r>
+        <w:rPr>
+          <w:rFonts w:ascii="Times New Roman" w:hAnsi="Times New Roman" w:cs="Times New Roman"/>
+          <w:sz w:val="28"/>
+          <w:szCs w:val="28"/>
+        </w:rPr>
+        <w:br/>
+        <w:t>DRV8871 4 → PB15 (DIR4)</w:t>
+      </w:r>
+      <w:r>
+        <w:rPr>
+          <w:rFonts w:ascii="Times New Roman" w:hAnsi="Times New Roman" w:cs="Times New Roman"/>
+          <w:sz w:val="28"/>
+          <w:szCs w:val="28"/>
+        </w:rPr>
+        <w:br/>
+      </w:r>
+      <w:r>
+        <w:rPr>
+          <w:rFonts w:ascii="Times New Roman" w:hAnsi="Times New Roman" w:cs="Times New Roman"/>
+          <w:sz w:val="28"/>
+          <w:szCs w:val="28"/>
+        </w:rPr>
+        <w:br/>
+        <w:t>DRV8871 5 → PA4 (DIR5)</w:t>
+      </w:r>
+      <w:r>
+        <w:rPr>
+          <w:rFonts w:ascii="Times New Roman" w:hAnsi="Times New Roman" w:cs="Times New Roman"/>
+          <w:sz w:val="28"/>
+          <w:szCs w:val="28"/>
+        </w:rPr>
+        <w:br/>
+      </w:r>
+    </w:p>
+    <w:p>
+      <w:pPr>
+        <w:spacing w:line="240" w:lineRule="auto"/>
+        <w:ind w:left="360"/>
+        <w:rPr>
+          <w:rFonts w:ascii="Times New Roman" w:hAnsi="Times New Roman" w:cs="Times New Roman"/>
+          <w:sz w:val="28"/>
+          <w:szCs w:val="28"/>
+        </w:rPr>
+      </w:pPr>
+      <w:r>
+        <w:rPr>
+          <w:rFonts w:ascii="Times New Roman" w:hAnsi="Times New Roman" w:cs="Times New Roman"/>
+          <w:sz w:val="28"/>
+          <w:szCs w:val="28"/>
+        </w:rPr>
+        <w:br/>
+      </w:r>
+      <w:r>
+        <w:rPr>
+          <w:rFonts w:ascii="Times New Roman" w:hAnsi="Times New Roman" w:cs="Times New Roman"/>
+          <w:b/>
+          <w:bCs/>
+          <w:sz w:val="28"/>
+          <w:szCs w:val="28"/>
+          <w:u w:val="single"/>
+        </w:rPr>
+        <w:t xml:space="preserve">Датчики AS5600 (5 </w:t>
+      </w:r>
+      <w:proofErr w:type="spellStart"/>
+      <w:r>
+        <w:rPr>
+          <w:rFonts w:ascii="Times New Roman" w:hAnsi="Times New Roman" w:cs="Times New Roman"/>
+          <w:b/>
+          <w:bCs/>
+          <w:sz w:val="28"/>
+          <w:szCs w:val="28"/>
+          <w:u w:val="single"/>
+        </w:rPr>
+        <w:t>шт</w:t>
+      </w:r>
+      <w:proofErr w:type="spellEnd"/>
+      <w:r>
+        <w:rPr>
+          <w:rFonts w:ascii="Times New Roman" w:hAnsi="Times New Roman" w:cs="Times New Roman"/>
+          <w:b/>
+          <w:bCs/>
+          <w:sz w:val="28"/>
+          <w:szCs w:val="28"/>
+          <w:u w:val="single"/>
+        </w:rPr>
+        <w:t>) через I2C</w:t>
+      </w:r>
+      <w:r>
+        <w:rPr>
+          <w:rFonts w:ascii="Times New Roman" w:hAnsi="Times New Roman" w:cs="Times New Roman"/>
+          <w:sz w:val="28"/>
+          <w:szCs w:val="28"/>
+        </w:rPr>
+        <w:br/>
+        <w:t>Используйте I2C1 (стандартные пины):</w:t>
+      </w:r>
+      <w:r>
+        <w:rPr>
+          <w:rFonts w:ascii="Times New Roman" w:hAnsi="Times New Roman" w:cs="Times New Roman"/>
+          <w:sz w:val="28"/>
+          <w:szCs w:val="28"/>
+        </w:rPr>
+        <w:br/>
+      </w:r>
+      <w:r>
+        <w:rPr>
+          <w:rFonts w:ascii="Times New Roman" w:hAnsi="Times New Roman" w:cs="Times New Roman"/>
+          <w:sz w:val="28"/>
+          <w:szCs w:val="28"/>
+        </w:rPr>
+        <w:br/>
+        <w:t>SCL → PB6</w:t>
+      </w:r>
+      <w:r>
+        <w:rPr>
+          <w:rFonts w:ascii="Times New Roman" w:hAnsi="Times New Roman" w:cs="Times New Roman"/>
+          <w:sz w:val="28"/>
+          <w:szCs w:val="28"/>
+        </w:rPr>
+        <w:br/>
+      </w:r>
+      <w:r>
+        <w:rPr>
+          <w:rFonts w:ascii="Times New Roman" w:hAnsi="Times New Roman" w:cs="Times New Roman"/>
+          <w:sz w:val="28"/>
+          <w:szCs w:val="28"/>
+        </w:rPr>
+        <w:br/>
+        <w:t>SDA → PB7</w:t>
+      </w:r>
+      <w:r>
+        <w:rPr>
+          <w:rFonts w:ascii="Times New Roman" w:hAnsi="Times New Roman" w:cs="Times New Roman"/>
+          <w:sz w:val="28"/>
+          <w:szCs w:val="28"/>
+        </w:rPr>
+        <w:br/>
+      </w:r>
+      <w:r>
+        <w:rPr>
+          <w:rFonts w:ascii="Times New Roman" w:hAnsi="Times New Roman" w:cs="Times New Roman"/>
+          <w:sz w:val="28"/>
+          <w:szCs w:val="28"/>
+        </w:rPr>
+        <w:br/>
+        <w:t>Подключите датчики через мультиплексор TCA9548A:</w:t>
+      </w:r>
+      <w:r>
+        <w:rPr>
+          <w:rFonts w:ascii="Times New Roman" w:hAnsi="Times New Roman" w:cs="Times New Roman"/>
+          <w:sz w:val="28"/>
+          <w:szCs w:val="28"/>
+        </w:rPr>
+        <w:br/>
+      </w:r>
+      <w:r>
+        <w:rPr>
+          <w:rFonts w:ascii="Times New Roman" w:hAnsi="Times New Roman" w:cs="Times New Roman"/>
+          <w:sz w:val="28"/>
+          <w:szCs w:val="28"/>
+        </w:rPr>
+        <w:br/>
+        <w:t>Управление мультиплексором:</w:t>
+      </w:r>
+      <w:r>
+        <w:rPr>
+          <w:rFonts w:ascii="Times New Roman" w:hAnsi="Times New Roman" w:cs="Times New Roman"/>
+          <w:sz w:val="28"/>
+          <w:szCs w:val="28"/>
+        </w:rPr>
+        <w:br/>
+      </w:r>
+      <w:r>
+        <w:rPr>
+          <w:rFonts w:ascii="Times New Roman" w:hAnsi="Times New Roman" w:cs="Times New Roman"/>
+          <w:sz w:val="28"/>
+          <w:szCs w:val="28"/>
+        </w:rPr>
+        <w:br/>
+        <w:t>SDA → PB7 (общий с I2C1)</w:t>
+      </w:r>
+      <w:r>
+        <w:rPr>
+          <w:rFonts w:ascii="Times New Roman" w:hAnsi="Times New Roman" w:cs="Times New Roman"/>
+          <w:sz w:val="28"/>
+          <w:szCs w:val="28"/>
+        </w:rPr>
+        <w:br/>
+      </w:r>
+      <w:r>
+        <w:rPr>
+          <w:rFonts w:ascii="Times New Roman" w:hAnsi="Times New Roman" w:cs="Times New Roman"/>
+          <w:sz w:val="28"/>
+          <w:szCs w:val="28"/>
+        </w:rPr>
+        <w:br/>
+        <w:t>SCL → PB6 (общий с I2C1)</w:t>
+      </w:r>
+      <w:r>
+        <w:rPr>
+          <w:rFonts w:ascii="Times New Roman" w:hAnsi="Times New Roman" w:cs="Times New Roman"/>
+          <w:sz w:val="28"/>
+          <w:szCs w:val="28"/>
+        </w:rPr>
+        <w:br/>
+      </w:r>
+      <w:r>
+        <w:rPr>
+          <w:rFonts w:ascii="Times New Roman" w:hAnsi="Times New Roman" w:cs="Times New Roman"/>
+          <w:sz w:val="28"/>
+          <w:szCs w:val="28"/>
+        </w:rPr>
+        <w:br/>
+        <w:t>Адресные пины TCA9548A (A0, A1, A2) → подключите к GND для адреса 0x70.</w:t>
+      </w:r>
+      <w:r>
+        <w:rPr>
+          <w:rFonts w:ascii="Times New Roman" w:hAnsi="Times New Roman" w:cs="Times New Roman"/>
+          <w:sz w:val="28"/>
+          <w:szCs w:val="28"/>
+        </w:rPr>
+        <w:br/>
+      </w:r>
+      <w:r>
+        <w:rPr>
+          <w:rFonts w:ascii="Times New Roman" w:hAnsi="Times New Roman" w:cs="Times New Roman"/>
+          <w:sz w:val="28"/>
+          <w:szCs w:val="28"/>
+        </w:rPr>
+        <w:lastRenderedPageBreak/>
+        <w:br/>
+        <w:t>Каналы мультиплексора → GPIO для выбора каналов (например, PA5, PA6, PA7).</w:t>
+      </w:r>
+      <w:r>
+        <w:rPr>
+          <w:rFonts w:ascii="Times New Roman" w:hAnsi="Times New Roman" w:cs="Times New Roman"/>
+          <w:sz w:val="28"/>
+          <w:szCs w:val="28"/>
+        </w:rPr>
+        <w:br/>
+      </w:r>
+    </w:p>
+    <w:p>
+      <w:pPr>
+        <w:spacing w:line="240" w:lineRule="auto"/>
+        <w:ind w:left="360"/>
+        <w:rPr>
+          <w:rFonts w:ascii="Times New Roman" w:hAnsi="Times New Roman" w:cs="Times New Roman"/>
+          <w:sz w:val="28"/>
+          <w:szCs w:val="28"/>
+          <w:lang w:val="en-US"/>
+        </w:rPr>
+      </w:pPr>
+      <w:r>
+        <w:rPr>
+          <w:rFonts w:ascii="Times New Roman" w:hAnsi="Times New Roman" w:cs="Times New Roman"/>
+          <w:sz w:val="28"/>
+          <w:szCs w:val="28"/>
+        </w:rPr>
+        <w:br/>
+      </w:r>
+      <w:r>
+        <w:rPr>
+          <w:rFonts w:ascii="Times New Roman" w:hAnsi="Times New Roman" w:cs="Times New Roman"/>
+          <w:b/>
+          <w:bCs/>
+          <w:sz w:val="28"/>
+          <w:szCs w:val="28"/>
+          <w:u w:val="single"/>
+        </w:rPr>
+        <w:t>Модуль HX711 (SPI-протокол)</w:t>
+      </w:r>
+      <w:r>
+        <w:rPr>
+          <w:rFonts w:ascii="Times New Roman" w:hAnsi="Times New Roman" w:cs="Times New Roman"/>
+          <w:sz w:val="28"/>
+          <w:szCs w:val="28"/>
+        </w:rPr>
+        <w:br/>
+        <w:t>Используйте SPI1:</w:t>
+      </w:r>
+      <w:r>
+        <w:rPr>
+          <w:rFonts w:ascii="Times New Roman" w:hAnsi="Times New Roman" w:cs="Times New Roman"/>
+          <w:sz w:val="28"/>
+          <w:szCs w:val="28"/>
+        </w:rPr>
+        <w:br/>
+      </w:r>
+      <w:r>
+        <w:rPr>
+          <w:rFonts w:ascii="Times New Roman" w:hAnsi="Times New Roman" w:cs="Times New Roman"/>
+          <w:sz w:val="28"/>
+          <w:szCs w:val="28"/>
+        </w:rPr>
+        <w:br/>
+        <w:t>SCK → PA5 (SPI1_SCK)</w:t>
+      </w:r>
+      <w:r>
+        <w:rPr>
+          <w:rFonts w:ascii="Times New Roman" w:hAnsi="Times New Roman" w:cs="Times New Roman"/>
+          <w:sz w:val="28"/>
+          <w:szCs w:val="28"/>
+        </w:rPr>
+        <w:br/>
+      </w:r>
+      <w:r>
+        <w:rPr>
+          <w:rFonts w:ascii="Times New Roman" w:hAnsi="Times New Roman" w:cs="Times New Roman"/>
+          <w:sz w:val="28"/>
+          <w:szCs w:val="28"/>
+        </w:rPr>
+        <w:br/>
+        <w:t>DOUT → PA6 (SPI1_MISO)</w:t>
+      </w:r>
+      <w:r>
+        <w:rPr>
+          <w:rFonts w:ascii="Times New Roman" w:hAnsi="Times New Roman" w:cs="Times New Roman"/>
+          <w:sz w:val="28"/>
+          <w:szCs w:val="28"/>
+        </w:rPr>
+        <w:br/>
+      </w:r>
+      <w:r>
+        <w:rPr>
+          <w:rFonts w:ascii="Times New Roman" w:hAnsi="Times New Roman" w:cs="Times New Roman"/>
+          <w:sz w:val="28"/>
+          <w:szCs w:val="28"/>
+        </w:rPr>
+        <w:br/>
+        <w:t>PD_SCK → PA7 (SPI1_MOSI)</w:t>
+      </w:r>
+      <w:r>
+        <w:rPr>
+          <w:rFonts w:ascii="Times New Roman" w:hAnsi="Times New Roman" w:cs="Times New Roman"/>
+          <w:sz w:val="28"/>
+          <w:szCs w:val="28"/>
+        </w:rPr>
+        <w:br/>
+      </w:r>
+      <w:r>
+        <w:rPr>
+          <w:rFonts w:ascii="Times New Roman" w:hAnsi="Times New Roman" w:cs="Times New Roman"/>
+          <w:sz w:val="28"/>
+          <w:szCs w:val="28"/>
+        </w:rPr>
+        <w:br/>
+        <w:t>Если HX711 требует нестандартной настройки, эмулируйте протокол через GPIO:</w:t>
+      </w:r>
+      <w:r>
+        <w:rPr>
+          <w:rFonts w:ascii="Times New Roman" w:hAnsi="Times New Roman" w:cs="Times New Roman"/>
+          <w:sz w:val="28"/>
+          <w:szCs w:val="28"/>
+        </w:rPr>
+        <w:br/>
+      </w:r>
+      <w:r>
+        <w:rPr>
+          <w:rFonts w:ascii="Times New Roman" w:hAnsi="Times New Roman" w:cs="Times New Roman"/>
+          <w:sz w:val="28"/>
+          <w:szCs w:val="28"/>
+        </w:rPr>
+        <w:br/>
+        <w:t>DOUT → PA6 (вход)</w:t>
+      </w:r>
+      <w:r>
+        <w:rPr>
+          <w:rFonts w:ascii="Times New Roman" w:hAnsi="Times New Roman" w:cs="Times New Roman"/>
+          <w:sz w:val="28"/>
+          <w:szCs w:val="28"/>
+        </w:rPr>
+        <w:br/>
+      </w:r>
+      <w:r>
+        <w:rPr>
+          <w:rFonts w:ascii="Times New Roman" w:hAnsi="Times New Roman" w:cs="Times New Roman"/>
+          <w:sz w:val="28"/>
+          <w:szCs w:val="28"/>
+        </w:rPr>
+        <w:br/>
+        <w:t>PD_SCK → PA5 (выход).</w:t>
+      </w:r>
+    </w:p>
+    <w:p>
+      <w:pPr>
+        <w:spacing w:line="240" w:lineRule="auto"/>
+        <w:ind w:left="360"/>
+        <w:rPr>
+          <w:rFonts w:ascii="Times New Roman" w:hAnsi="Times New Roman" w:cs="Times New Roman"/>
+          <w:sz w:val="28"/>
+          <w:szCs w:val="28"/>
+          <w:lang w:val="en-US"/>
+        </w:rPr>
+      </w:pPr>
+    </w:p>
+    <w:p>
+      <w:pPr>
+        <w:spacing w:line="240" w:lineRule="auto"/>
+        <w:ind w:left="360" w:firstLine="348"/>
+        <w:rPr>
+          <w:rFonts w:ascii="Times New Roman" w:hAnsi="Times New Roman" w:cs="Times New Roman"/>
+          <w:sz w:val="28"/>
+          <w:szCs w:val="28"/>
+        </w:rPr>
+      </w:pPr>
+      <w:r>
+        <w:rPr>
+          <w:rFonts w:ascii="Times New Roman" w:hAnsi="Times New Roman" w:cs="Times New Roman"/>
+          <w:sz w:val="28"/>
+          <w:szCs w:val="28"/>
+        </w:rPr>
+        <w:t>Он использует собственный протокол связи, который реализуется через два цифровых сигнала: </w:t>
+      </w:r>
+      <w:r>
+        <w:rPr>
+          <w:rFonts w:ascii="Times New Roman" w:hAnsi="Times New Roman" w:cs="Times New Roman"/>
+          <w:b/>
+          <w:bCs/>
+          <w:sz w:val="28"/>
+          <w:szCs w:val="28"/>
+        </w:rPr>
+        <w:t>SCK</w:t>
+      </w:r>
+      <w:r>
+        <w:rPr>
+          <w:rFonts w:ascii="Times New Roman" w:hAnsi="Times New Roman" w:cs="Times New Roman"/>
+          <w:sz w:val="28"/>
+          <w:szCs w:val="28"/>
+        </w:rPr>
+        <w:t> (тактовый сигнал) и </w:t>
+      </w:r>
+      <w:r>
+        <w:rPr>
+          <w:rFonts w:ascii="Times New Roman" w:hAnsi="Times New Roman" w:cs="Times New Roman"/>
+          <w:b/>
+          <w:bCs/>
+          <w:sz w:val="28"/>
+          <w:szCs w:val="28"/>
+        </w:rPr>
+        <w:t>DOUT</w:t>
+      </w:r>
+      <w:r>
+        <w:rPr>
+          <w:rFonts w:ascii="Times New Roman" w:hAnsi="Times New Roman" w:cs="Times New Roman"/>
+          <w:sz w:val="28"/>
+          <w:szCs w:val="28"/>
+        </w:rPr>
+        <w:t> (выход данных). Этот протокол не совместим с I2C.</w:t>
+      </w:r>
+    </w:p>
+    <w:p>
+      <w:pPr>
+        <w:spacing w:line="240" w:lineRule="auto"/>
+        <w:ind w:left="360"/>
+        <w:rPr>
+          <w:rFonts w:ascii="Times New Roman" w:hAnsi="Times New Roman" w:cs="Times New Roman"/>
+          <w:b/>
+          <w:bCs/>
+          <w:sz w:val="28"/>
+          <w:szCs w:val="28"/>
+        </w:rPr>
+      </w:pPr>
+      <w:r>
+        <w:rPr>
+          <w:rFonts w:ascii="Times New Roman" w:hAnsi="Times New Roman" w:cs="Times New Roman"/>
+          <w:b/>
+          <w:bCs/>
+          <w:sz w:val="28"/>
+          <w:szCs w:val="28"/>
+        </w:rPr>
+        <w:t>Основные характеристики HX711:</w:t>
+      </w:r>
+    </w:p>
+    <w:p>
+      <w:pPr>
         <w:numPr>
           <w:ilvl w:val="0"/>
-          <w:numId w:val="1"/>
+          <w:numId w:val="4"/>
         </w:numPr>
-        <w:spacing w:line="360" w:lineRule="auto"/>
-        <w:rPr>
-          <w:rFonts w:ascii="Times New Roman" w:hAnsi="Times New Roman" w:cs="Times New Roman"/>
-          <w:b/>
-          <w:bCs/>
-          <w:sz w:val="28"/>
-          <w:szCs w:val="28"/>
-        </w:rPr>
-      </w:pPr>
-      <w:r>
-        <w:rPr>
-          <w:rFonts w:ascii="Times New Roman" w:hAnsi="Times New Roman" w:cs="Times New Roman"/>
-          <w:b/>
-          <w:bCs/>
-          <w:sz w:val="28"/>
-          <w:szCs w:val="28"/>
-        </w:rPr>
-        <w:t>Спроектировать управляющую плату</w:t>
-      </w:r>
+        <w:spacing w:line="240" w:lineRule="auto"/>
+        <w:rPr>
+          <w:rFonts w:ascii="Times New Roman" w:hAnsi="Times New Roman" w:cs="Times New Roman"/>
+          <w:sz w:val="28"/>
+          <w:szCs w:val="28"/>
+        </w:rPr>
+      </w:pPr>
+      <w:r>
+        <w:rPr>
+          <w:rFonts w:ascii="Times New Roman" w:hAnsi="Times New Roman" w:cs="Times New Roman"/>
+          <w:b/>
+          <w:bCs/>
+          <w:sz w:val="28"/>
+          <w:szCs w:val="28"/>
+        </w:rPr>
+        <w:t>Интерфейс</w:t>
+      </w:r>
+      <w:r>
+        <w:rPr>
+          <w:rFonts w:ascii="Times New Roman" w:hAnsi="Times New Roman" w:cs="Times New Roman"/>
+          <w:sz w:val="28"/>
+          <w:szCs w:val="28"/>
+        </w:rPr>
+        <w:t>: собственный протокол (не I2C, не SPI).</w:t>
+      </w:r>
+    </w:p>
+    <w:p>
+      <w:pPr>
+        <w:numPr>
+          <w:ilvl w:val="0"/>
+          <w:numId w:val="4"/>
+        </w:numPr>
+        <w:spacing w:line="240" w:lineRule="auto"/>
+        <w:rPr>
+          <w:rFonts w:ascii="Times New Roman" w:hAnsi="Times New Roman" w:cs="Times New Roman"/>
+          <w:sz w:val="28"/>
+          <w:szCs w:val="28"/>
+        </w:rPr>
+      </w:pPr>
+      <w:r>
+        <w:rPr>
+          <w:rFonts w:ascii="Times New Roman" w:hAnsi="Times New Roman" w:cs="Times New Roman"/>
+          <w:b/>
+          <w:bCs/>
+          <w:sz w:val="28"/>
+          <w:szCs w:val="28"/>
+        </w:rPr>
+        <w:t>Входы</w:t>
+      </w:r>
+      <w:r>
+        <w:rPr>
+          <w:rFonts w:ascii="Times New Roman" w:hAnsi="Times New Roman" w:cs="Times New Roman"/>
+          <w:sz w:val="28"/>
+          <w:szCs w:val="28"/>
+        </w:rPr>
+        <w:t>: дифференциальные входы A+ и A- или B+ и B-.</w:t>
+      </w:r>
+    </w:p>
+    <w:p>
+      <w:pPr>
+        <w:numPr>
+          <w:ilvl w:val="0"/>
+          <w:numId w:val="4"/>
+        </w:numPr>
+        <w:spacing w:line="240" w:lineRule="auto"/>
+        <w:rPr>
+          <w:rFonts w:ascii="Times New Roman" w:hAnsi="Times New Roman" w:cs="Times New Roman"/>
+          <w:sz w:val="28"/>
+          <w:szCs w:val="28"/>
+        </w:rPr>
+      </w:pPr>
+      <w:r>
+        <w:rPr>
+          <w:rFonts w:ascii="Times New Roman" w:hAnsi="Times New Roman" w:cs="Times New Roman"/>
+          <w:b/>
+          <w:bCs/>
+          <w:sz w:val="28"/>
+          <w:szCs w:val="28"/>
+        </w:rPr>
+        <w:t>Тактирование</w:t>
+      </w:r>
+      <w:r>
+        <w:rPr>
+          <w:rFonts w:ascii="Times New Roman" w:hAnsi="Times New Roman" w:cs="Times New Roman"/>
+          <w:sz w:val="28"/>
+          <w:szCs w:val="28"/>
+        </w:rPr>
+        <w:t>: управляется микроконтроллером через пин SCK.</w:t>
+      </w:r>
+    </w:p>
+    <w:p>
+      <w:pPr>
+        <w:numPr>
+          <w:ilvl w:val="0"/>
+          <w:numId w:val="4"/>
+        </w:numPr>
+        <w:spacing w:line="240" w:lineRule="auto"/>
+        <w:rPr>
+          <w:rFonts w:ascii="Times New Roman" w:hAnsi="Times New Roman" w:cs="Times New Roman"/>
+          <w:sz w:val="28"/>
+          <w:szCs w:val="28"/>
+        </w:rPr>
+      </w:pPr>
+      <w:r>
+        <w:rPr>
+          <w:rFonts w:ascii="Times New Roman" w:hAnsi="Times New Roman" w:cs="Times New Roman"/>
+          <w:b/>
+          <w:bCs/>
+          <w:sz w:val="28"/>
+          <w:szCs w:val="28"/>
+        </w:rPr>
+        <w:t>Данные</w:t>
+      </w:r>
+      <w:r>
+        <w:rPr>
+          <w:rFonts w:ascii="Times New Roman" w:hAnsi="Times New Roman" w:cs="Times New Roman"/>
+          <w:sz w:val="28"/>
+          <w:szCs w:val="28"/>
+        </w:rPr>
+        <w:t>: передаются через пин DOUT.</w:t>
+      </w:r>
+    </w:p>
+    <w:p>
+      <w:pPr>
+        <w:spacing w:line="240" w:lineRule="auto"/>
+        <w:ind w:left="720"/>
+        <w:rPr>
+          <w:rFonts w:ascii="Times New Roman" w:hAnsi="Times New Roman" w:cs="Times New Roman"/>
+          <w:sz w:val="28"/>
+          <w:szCs w:val="28"/>
+        </w:rPr>
+      </w:pPr>
+    </w:p>
+    <w:p>
+      <w:pPr>
+        <w:numPr>
+          <w:ilvl w:val="0"/>
+          <w:numId w:val="5"/>
+        </w:numPr>
+        <w:spacing w:line="240" w:lineRule="auto"/>
+        <w:rPr>
+          <w:rFonts w:ascii="Times New Roman" w:hAnsi="Times New Roman" w:cs="Times New Roman"/>
+          <w:sz w:val="28"/>
+          <w:szCs w:val="28"/>
+        </w:rPr>
+      </w:pPr>
+      <w:r>
+        <w:rPr>
+          <w:rFonts w:ascii="Times New Roman" w:hAnsi="Times New Roman" w:cs="Times New Roman"/>
+          <w:b/>
+          <w:bCs/>
+          <w:sz w:val="28"/>
+          <w:szCs w:val="28"/>
+        </w:rPr>
+        <w:t>SCK</w:t>
+      </w:r>
+      <w:r>
+        <w:rPr>
+          <w:rFonts w:ascii="Times New Roman" w:hAnsi="Times New Roman" w:cs="Times New Roman"/>
+          <w:sz w:val="28"/>
+          <w:szCs w:val="28"/>
+        </w:rPr>
+        <w:t> подключается к любому цифровому выходу микроконтроллера.</w:t>
+      </w:r>
+    </w:p>
+    <w:p>
+      <w:pPr>
+        <w:numPr>
+          <w:ilvl w:val="0"/>
+          <w:numId w:val="5"/>
+        </w:numPr>
+        <w:spacing w:line="240" w:lineRule="auto"/>
+        <w:rPr>
+          <w:rFonts w:ascii="Times New Roman" w:hAnsi="Times New Roman" w:cs="Times New Roman"/>
+          <w:sz w:val="28"/>
+          <w:szCs w:val="28"/>
+        </w:rPr>
+      </w:pPr>
+      <w:r>
+        <w:rPr>
+          <w:rFonts w:ascii="Times New Roman" w:hAnsi="Times New Roman" w:cs="Times New Roman"/>
+          <w:b/>
+          <w:bCs/>
+          <w:sz w:val="28"/>
+          <w:szCs w:val="28"/>
+        </w:rPr>
+        <w:t>DOUT</w:t>
+      </w:r>
+      <w:r>
+        <w:rPr>
+          <w:rFonts w:ascii="Times New Roman" w:hAnsi="Times New Roman" w:cs="Times New Roman"/>
+          <w:sz w:val="28"/>
+          <w:szCs w:val="28"/>
+        </w:rPr>
+        <w:t> подключается к любому цифровому входу микроконтроллера.</w:t>
+      </w:r>
+    </w:p>
+    <w:p>
+      <w:pPr>
+        <w:numPr>
+          <w:ilvl w:val="0"/>
+          <w:numId w:val="5"/>
+        </w:numPr>
+        <w:spacing w:line="240" w:lineRule="auto"/>
+        <w:rPr>
+          <w:rFonts w:ascii="Times New Roman" w:hAnsi="Times New Roman" w:cs="Times New Roman"/>
+          <w:sz w:val="28"/>
+          <w:szCs w:val="28"/>
+        </w:rPr>
+      </w:pPr>
+      <w:r>
+        <w:rPr>
+          <w:rFonts w:ascii="Times New Roman" w:hAnsi="Times New Roman" w:cs="Times New Roman"/>
+          <w:sz w:val="28"/>
+          <w:szCs w:val="28"/>
+        </w:rPr>
+        <w:t>Питание (</w:t>
+      </w:r>
+      <w:r>
+        <w:rPr>
+          <w:rFonts w:ascii="Times New Roman" w:hAnsi="Times New Roman" w:cs="Times New Roman"/>
+          <w:b/>
+          <w:bCs/>
+          <w:sz w:val="28"/>
+          <w:szCs w:val="28"/>
+        </w:rPr>
+        <w:t>VCC</w:t>
+      </w:r>
+      <w:r>
+        <w:rPr>
+          <w:rFonts w:ascii="Times New Roman" w:hAnsi="Times New Roman" w:cs="Times New Roman"/>
+          <w:sz w:val="28"/>
+          <w:szCs w:val="28"/>
+        </w:rPr>
+        <w:t> и </w:t>
+      </w:r>
+      <w:r>
+        <w:rPr>
+          <w:rFonts w:ascii="Times New Roman" w:hAnsi="Times New Roman" w:cs="Times New Roman"/>
+          <w:b/>
+          <w:bCs/>
+          <w:sz w:val="28"/>
+          <w:szCs w:val="28"/>
+        </w:rPr>
+        <w:t>GND</w:t>
+      </w:r>
+      <w:r>
+        <w:rPr>
+          <w:rFonts w:ascii="Times New Roman" w:hAnsi="Times New Roman" w:cs="Times New Roman"/>
+          <w:sz w:val="28"/>
+          <w:szCs w:val="28"/>
+        </w:rPr>
+        <w:t>) подключается к источнику питания (обычно 3.3 В или 5 В).</w:t>
+      </w:r>
+    </w:p>
+    <w:p>
+      <w:pPr>
+        <w:numPr>
+          <w:ilvl w:val="0"/>
+          <w:numId w:val="5"/>
+        </w:numPr>
+        <w:spacing w:line="240" w:lineRule="auto"/>
+        <w:rPr>
+          <w:rFonts w:ascii="Times New Roman" w:hAnsi="Times New Roman" w:cs="Times New Roman"/>
+          <w:sz w:val="28"/>
+          <w:szCs w:val="28"/>
+        </w:rPr>
+      </w:pPr>
+      <w:r>
+        <w:rPr>
+          <w:rFonts w:ascii="Times New Roman" w:hAnsi="Times New Roman" w:cs="Times New Roman"/>
+          <w:sz w:val="28"/>
+          <w:szCs w:val="28"/>
+        </w:rPr>
+        <w:t>Тензодатчик подключается к входам </w:t>
+      </w:r>
+      <w:r>
+        <w:rPr>
+          <w:rFonts w:ascii="Times New Roman" w:hAnsi="Times New Roman" w:cs="Times New Roman"/>
+          <w:b/>
+          <w:bCs/>
+          <w:sz w:val="28"/>
+          <w:szCs w:val="28"/>
+        </w:rPr>
+        <w:t>A+</w:t>
+      </w:r>
+      <w:r>
+        <w:rPr>
+          <w:rFonts w:ascii="Times New Roman" w:hAnsi="Times New Roman" w:cs="Times New Roman"/>
+          <w:sz w:val="28"/>
+          <w:szCs w:val="28"/>
+        </w:rPr>
+        <w:t>, </w:t>
+      </w:r>
+      <w:r>
+        <w:rPr>
+          <w:rFonts w:ascii="Times New Roman" w:hAnsi="Times New Roman" w:cs="Times New Roman"/>
+          <w:b/>
+          <w:bCs/>
+          <w:sz w:val="28"/>
+          <w:szCs w:val="28"/>
+        </w:rPr>
+        <w:t>A-</w:t>
+      </w:r>
+      <w:r>
+        <w:rPr>
+          <w:rFonts w:ascii="Times New Roman" w:hAnsi="Times New Roman" w:cs="Times New Roman"/>
+          <w:sz w:val="28"/>
+          <w:szCs w:val="28"/>
+        </w:rPr>
+        <w:t>, </w:t>
+      </w:r>
+      <w:r>
+        <w:rPr>
+          <w:rFonts w:ascii="Times New Roman" w:hAnsi="Times New Roman" w:cs="Times New Roman"/>
+          <w:b/>
+          <w:bCs/>
+          <w:sz w:val="28"/>
+          <w:szCs w:val="28"/>
+        </w:rPr>
+        <w:t>B+</w:t>
+      </w:r>
+      <w:r>
+        <w:rPr>
+          <w:rFonts w:ascii="Times New Roman" w:hAnsi="Times New Roman" w:cs="Times New Roman"/>
+          <w:sz w:val="28"/>
+          <w:szCs w:val="28"/>
+        </w:rPr>
+        <w:t>, </w:t>
+      </w:r>
+      <w:r>
+        <w:rPr>
+          <w:rFonts w:ascii="Times New Roman" w:hAnsi="Times New Roman" w:cs="Times New Roman"/>
+          <w:b/>
+          <w:bCs/>
+          <w:sz w:val="28"/>
+          <w:szCs w:val="28"/>
+        </w:rPr>
+        <w:t>B-</w:t>
+      </w:r>
+      <w:r>
+        <w:rPr>
+          <w:rFonts w:ascii="Times New Roman" w:hAnsi="Times New Roman" w:cs="Times New Roman"/>
+          <w:sz w:val="28"/>
+          <w:szCs w:val="28"/>
+        </w:rPr>
+        <w:t> (в зависимости от конфигурации).</w:t>
+      </w:r>
+    </w:p>
+    <w:p>
+      <w:pPr>
+        <w:spacing w:line="240" w:lineRule="auto"/>
+        <w:ind w:left="360"/>
+        <w:rPr>
+          <w:rFonts w:ascii="Times New Roman" w:hAnsi="Times New Roman" w:cs="Times New Roman"/>
+          <w:sz w:val="28"/>
+          <w:szCs w:val="28"/>
+        </w:rPr>
+      </w:pPr>
     </w:p>
     <w:sectPr>
       <w:pgSz w:w="11906" w:h="16838"/>
@@ -721,6 +3609,119 @@
     </w:lvl>
   </w:abstractNum>
   <w:abstractNum w:abstractNumId="1" w15:restartNumberingAfterBreak="0">
+    <w:nsid w:val="0EC71762"/>
+    <w:multiLevelType w:val="multilevel"/>
+    <w:tmpl w:val="709806EC"/>
+    <w:lvl w:ilvl="0">
+      <w:start w:val="1"/>
+      <w:numFmt w:val="decimal"/>
+      <w:lvlText w:val="%1."/>
+      <w:lvlJc w:val="left"/>
+      <w:pPr>
+        <w:tabs>
+          <w:tab w:val="num" w:pos="720"/>
+        </w:tabs>
+        <w:ind w:left="720" w:hanging="360"/>
+      </w:pPr>
+    </w:lvl>
+    <w:lvl w:ilvl="1" w:tentative="1">
+      <w:start w:val="1"/>
+      <w:numFmt w:val="decimal"/>
+      <w:lvlText w:val="%2."/>
+      <w:lvlJc w:val="left"/>
+      <w:pPr>
+        <w:tabs>
+          <w:tab w:val="num" w:pos="1440"/>
+        </w:tabs>
+        <w:ind w:left="1440" w:hanging="360"/>
+      </w:pPr>
+    </w:lvl>
+    <w:lvl w:ilvl="2" w:tentative="1">
+      <w:start w:val="1"/>
+      <w:numFmt w:val="decimal"/>
+      <w:lvlText w:val="%3."/>
+      <w:lvlJc w:val="left"/>
+      <w:pPr>
+        <w:tabs>
+          <w:tab w:val="num" w:pos="2160"/>
+        </w:tabs>
+        <w:ind w:left="2160" w:hanging="360"/>
+      </w:pPr>
+    </w:lvl>
+    <w:lvl w:ilvl="3" w:tentative="1">
+      <w:start w:val="1"/>
+      <w:numFmt w:val="decimal"/>
+      <w:lvlText w:val="%4."/>
+      <w:lvlJc w:val="left"/>
+      <w:pPr>
+        <w:tabs>
+          <w:tab w:val="num" w:pos="2880"/>
+        </w:tabs>
+        <w:ind w:left="2880" w:hanging="360"/>
+      </w:pPr>
+    </w:lvl>
+    <w:lvl w:ilvl="4" w:tentative="1">
+      <w:start w:val="1"/>
+      <w:numFmt w:val="decimal"/>
+      <w:lvlText w:val="%5."/>
+      <w:lvlJc w:val="left"/>
+      <w:pPr>
+        <w:tabs>
+          <w:tab w:val="num" w:pos="3600"/>
+        </w:tabs>
+        <w:ind w:left="3600" w:hanging="360"/>
+      </w:pPr>
+    </w:lvl>
+    <w:lvl w:ilvl="5" w:tentative="1">
+      <w:start w:val="1"/>
+      <w:numFmt w:val="decimal"/>
+      <w:lvlText w:val="%6."/>
+      <w:lvlJc w:val="left"/>
+      <w:pPr>
+        <w:tabs>
+          <w:tab w:val="num" w:pos="4320"/>
+        </w:tabs>
+        <w:ind w:left="4320" w:hanging="360"/>
+      </w:pPr>
+    </w:lvl>
+    <w:lvl w:ilvl="6" w:tentative="1">
+      <w:start w:val="1"/>
+      <w:numFmt w:val="decimal"/>
+      <w:lvlText w:val="%7."/>
+      <w:lvlJc w:val="left"/>
+      <w:pPr>
+        <w:tabs>
+          <w:tab w:val="num" w:pos="5040"/>
+        </w:tabs>
+        <w:ind w:left="5040" w:hanging="360"/>
+      </w:pPr>
+    </w:lvl>
+    <w:lvl w:ilvl="7" w:tentative="1">
+      <w:start w:val="1"/>
+      <w:numFmt w:val="decimal"/>
+      <w:lvlText w:val="%8."/>
+      <w:lvlJc w:val="left"/>
+      <w:pPr>
+        <w:tabs>
+          <w:tab w:val="num" w:pos="5760"/>
+        </w:tabs>
+        <w:ind w:left="5760" w:hanging="360"/>
+      </w:pPr>
+    </w:lvl>
+    <w:lvl w:ilvl="8" w:tentative="1">
+      <w:start w:val="1"/>
+      <w:numFmt w:val="decimal"/>
+      <w:lvlText w:val="%9."/>
+      <w:lvlJc w:val="left"/>
+      <w:pPr>
+        <w:tabs>
+          <w:tab w:val="num" w:pos="6480"/>
+        </w:tabs>
+        <w:ind w:left="6480" w:hanging="360"/>
+      </w:pPr>
+    </w:lvl>
+  </w:abstractNum>
+  <w:abstractNum w:abstractNumId="2" w15:restartNumberingAfterBreak="0">
     <w:nsid w:val="3946632B"/>
     <w:multiLevelType w:val="hybridMultilevel"/>
     <w:tmpl w:val="7D3A888E"/>
@@ -833,7 +3834,7 @@
       </w:rPr>
     </w:lvl>
   </w:abstractNum>
-  <w:abstractNum w:abstractNumId="2" w15:restartNumberingAfterBreak="0">
+  <w:abstractNum w:abstractNumId="3" w15:restartNumberingAfterBreak="0">
     <w:nsid w:val="443A18F0"/>
     <w:multiLevelType w:val="hybridMultilevel"/>
     <w:tmpl w:val="EC5AF606"/>
@@ -919,14 +3920,169 @@
       </w:pPr>
     </w:lvl>
   </w:abstractNum>
+  <w:abstractNum w:abstractNumId="4" w15:restartNumberingAfterBreak="0">
+    <w:nsid w:val="6EEF14C8"/>
+    <w:multiLevelType w:val="multilevel"/>
+    <w:tmpl w:val="04128F82"/>
+    <w:lvl w:ilvl="0">
+      <w:start w:val="1"/>
+      <w:numFmt w:val="bullet"/>
+      <w:lvlText w:val=""/>
+      <w:lvlJc w:val="left"/>
+      <w:pPr>
+        <w:tabs>
+          <w:tab w:val="num" w:pos="720"/>
+        </w:tabs>
+        <w:ind w:left="720" w:hanging="360"/>
+      </w:pPr>
+      <w:rPr>
+        <w:rFonts w:ascii="Symbol" w:hAnsi="Symbol" w:hint="default"/>
+        <w:sz w:val="20"/>
+      </w:rPr>
+    </w:lvl>
+    <w:lvl w:ilvl="1" w:tentative="1">
+      <w:start w:val="1"/>
+      <w:numFmt w:val="bullet"/>
+      <w:lvlText w:val="o"/>
+      <w:lvlJc w:val="left"/>
+      <w:pPr>
+        <w:tabs>
+          <w:tab w:val="num" w:pos="1440"/>
+        </w:tabs>
+        <w:ind w:left="1440" w:hanging="360"/>
+      </w:pPr>
+      <w:rPr>
+        <w:rFonts w:ascii="Courier New" w:hAnsi="Courier New" w:hint="default"/>
+        <w:sz w:val="20"/>
+      </w:rPr>
+    </w:lvl>
+    <w:lvl w:ilvl="2" w:tentative="1">
+      <w:start w:val="1"/>
+      <w:numFmt w:val="bullet"/>
+      <w:lvlText w:val=""/>
+      <w:lvlJc w:val="left"/>
+      <w:pPr>
+        <w:tabs>
+          <w:tab w:val="num" w:pos="2160"/>
+        </w:tabs>
+        <w:ind w:left="2160" w:hanging="360"/>
+      </w:pPr>
+      <w:rPr>
+        <w:rFonts w:ascii="Wingdings" w:hAnsi="Wingdings" w:hint="default"/>
+        <w:sz w:val="20"/>
+      </w:rPr>
+    </w:lvl>
+    <w:lvl w:ilvl="3" w:tentative="1">
+      <w:start w:val="1"/>
+      <w:numFmt w:val="bullet"/>
+      <w:lvlText w:val=""/>
+      <w:lvlJc w:val="left"/>
+      <w:pPr>
+        <w:tabs>
+          <w:tab w:val="num" w:pos="2880"/>
+        </w:tabs>
+        <w:ind w:left="2880" w:hanging="360"/>
+      </w:pPr>
+      <w:rPr>
+        <w:rFonts w:ascii="Wingdings" w:hAnsi="Wingdings" w:hint="default"/>
+        <w:sz w:val="20"/>
+      </w:rPr>
+    </w:lvl>
+    <w:lvl w:ilvl="4" w:tentative="1">
+      <w:start w:val="1"/>
+      <w:numFmt w:val="bullet"/>
+      <w:lvlText w:val=""/>
+      <w:lvlJc w:val="left"/>
+      <w:pPr>
+        <w:tabs>
+          <w:tab w:val="num" w:pos="3600"/>
+        </w:tabs>
+        <w:ind w:left="3600" w:hanging="360"/>
+      </w:pPr>
+      <w:rPr>
+        <w:rFonts w:ascii="Wingdings" w:hAnsi="Wingdings" w:hint="default"/>
+        <w:sz w:val="20"/>
+      </w:rPr>
+    </w:lvl>
+    <w:lvl w:ilvl="5" w:tentative="1">
+      <w:start w:val="1"/>
+      <w:numFmt w:val="bullet"/>
+      <w:lvlText w:val=""/>
+      <w:lvlJc w:val="left"/>
+      <w:pPr>
+        <w:tabs>
+          <w:tab w:val="num" w:pos="4320"/>
+        </w:tabs>
+        <w:ind w:left="4320" w:hanging="360"/>
+      </w:pPr>
+      <w:rPr>
+        <w:rFonts w:ascii="Wingdings" w:hAnsi="Wingdings" w:hint="default"/>
+        <w:sz w:val="20"/>
+      </w:rPr>
+    </w:lvl>
+    <w:lvl w:ilvl="6" w:tentative="1">
+      <w:start w:val="1"/>
+      <w:numFmt w:val="bullet"/>
+      <w:lvlText w:val=""/>
+      <w:lvlJc w:val="left"/>
+      <w:pPr>
+        <w:tabs>
+          <w:tab w:val="num" w:pos="5040"/>
+        </w:tabs>
+        <w:ind w:left="5040" w:hanging="360"/>
+      </w:pPr>
+      <w:rPr>
+        <w:rFonts w:ascii="Wingdings" w:hAnsi="Wingdings" w:hint="default"/>
+        <w:sz w:val="20"/>
+      </w:rPr>
+    </w:lvl>
+    <w:lvl w:ilvl="7" w:tentative="1">
+      <w:start w:val="1"/>
+      <w:numFmt w:val="bullet"/>
+      <w:lvlText w:val=""/>
+      <w:lvlJc w:val="left"/>
+      <w:pPr>
+        <w:tabs>
+          <w:tab w:val="num" w:pos="5760"/>
+        </w:tabs>
+        <w:ind w:left="5760" w:hanging="360"/>
+      </w:pPr>
+      <w:rPr>
+        <w:rFonts w:ascii="Wingdings" w:hAnsi="Wingdings" w:hint="default"/>
+        <w:sz w:val="20"/>
+      </w:rPr>
+    </w:lvl>
+    <w:lvl w:ilvl="8" w:tentative="1">
+      <w:start w:val="1"/>
+      <w:numFmt w:val="bullet"/>
+      <w:lvlText w:val=""/>
+      <w:lvlJc w:val="left"/>
+      <w:pPr>
+        <w:tabs>
+          <w:tab w:val="num" w:pos="6480"/>
+        </w:tabs>
+        <w:ind w:left="6480" w:hanging="360"/>
+      </w:pPr>
+      <w:rPr>
+        <w:rFonts w:ascii="Wingdings" w:hAnsi="Wingdings" w:hint="default"/>
+        <w:sz w:val="20"/>
+      </w:rPr>
+    </w:lvl>
+  </w:abstractNum>
   <w:num w:numId="1" w16cid:durableId="674380335">
     <w:abstractNumId w:val="0"/>
   </w:num>
   <w:num w:numId="2" w16cid:durableId="1373725430">
-    <w:abstractNumId w:val="1"/>
+    <w:abstractNumId w:val="2"/>
   </w:num>
   <w:num w:numId="3" w16cid:durableId="1082995403">
-    <w:abstractNumId w:val="2"/>
+    <w:abstractNumId w:val="3"/>
+  </w:num>
+  <w:num w:numId="4" w16cid:durableId="1753816002">
+    <w:abstractNumId w:val="4"/>
+  </w:num>
+  <w:num w:numId="5" w16cid:durableId="2138598254">
+    <w:abstractNumId w:val="1"/>
   </w:num>
 </w:numbering>
 </file>
@@ -1534,7 +4690,6 @@
   <w:style w:type="character" w:default="1" w:styleId="a0">
     <w:name w:val="Default Paragraph Font"/>
     <w:uiPriority w:val="1"/>
-    <w:semiHidden/>
     <w:unhideWhenUsed/>
   </w:style>
   <w:style w:type="table" w:default="1" w:styleId="a1">

</xml_diff>